<commit_message>
first report section in process
</commit_message>
<xml_diff>
--- a/HostelApp/Docs/report.docx
+++ b/HostelApp/Docs/report.docx
@@ -2000,33 +2000,2256 @@
     <w:p>
       <w:pPr>
         <w:pStyle w:val="default1"/>
+      </w:pPr>
+      <w:r>
+        <w:t xml:space="preserve">Язык программирования – </w:t>
+      </w:r>
+      <w:r>
         <w:rPr>
           <w:lang w:val="en-US"/>
         </w:rPr>
-      </w:pPr>
-      <w:r>
-        <w:t xml:space="preserve">Язык программирования – </w:t>
+        <w:t>C</w:t>
+      </w:r>
+      <w:r>
+        <w:t xml:space="preserve">#. </w:t>
+      </w:r>
+      <w:r>
+        <w:t xml:space="preserve">Среда разработки – </w:t>
       </w:r>
       <w:r>
         <w:rPr>
           <w:lang w:val="en-US"/>
         </w:rPr>
+        <w:t>Visual</w:t>
+      </w:r>
+      <w:r>
+        <w:t xml:space="preserve"> </w:t>
+      </w:r>
+      <w:r>
+        <w:rPr>
+          <w:lang w:val="en-US"/>
+        </w:rPr>
+        <w:t>Studio</w:t>
+      </w:r>
+      <w:r>
+        <w:t>.</w:t>
+      </w:r>
+    </w:p>
+    <w:p>
+      <w:pPr>
+        <w:pStyle w:val="default1"/>
+      </w:pPr>
+      <w:r>
+        <w:t xml:space="preserve">Технология для создания пользовательского графического интерфейса – </w:t>
+      </w:r>
+      <w:r>
+        <w:rPr>
+          <w:lang w:val="en-US"/>
+        </w:rPr>
+        <w:t>Windows</w:t>
+      </w:r>
+      <w:r>
+        <w:t xml:space="preserve"> </w:t>
+      </w:r>
+      <w:r>
+        <w:rPr>
+          <w:lang w:val="en-US"/>
+        </w:rPr>
+        <w:t>Forms</w:t>
+      </w:r>
+      <w:r>
+        <w:t>.</w:t>
+      </w:r>
+    </w:p>
+    <w:p>
+      <w:pPr>
+        <w:pStyle w:val="1"/>
+      </w:pPr>
+      <w:r>
+        <w:t>Проектирование классов</w:t>
+      </w:r>
+    </w:p>
+    <w:p>
+      <w:pPr>
+        <w:pStyle w:val="2"/>
+        <w:numPr>
+          <w:ilvl w:val="0"/>
+          <w:numId w:val="0"/>
+        </w:numPr>
+        <w:ind w:left="12" w:firstLine="696"/>
+      </w:pPr>
+      <w:r>
+        <w:rPr>
+          <w:lang w:val="en-US"/>
+        </w:rPr>
+        <w:t xml:space="preserve">2.1 </w:t>
+      </w:r>
+      <w:r>
+        <w:t>Классы сущностей</w:t>
+      </w:r>
+    </w:p>
+    <w:p>
+      <w:pPr>
+        <w:pStyle w:val="31"/>
+        <w:ind w:left="720" w:firstLine="2"/>
+      </w:pPr>
+      <w:r>
+        <w:t>2.1.1 Класс «</w:t>
+      </w:r>
+      <w:r>
+        <w:rPr>
+          <w:lang w:val="en-US"/>
+        </w:rPr>
+        <w:t>Room</w:t>
+      </w:r>
+      <w:r>
+        <w:t>»</w:t>
+      </w:r>
+    </w:p>
+    <w:p>
+      <w:pPr>
+        <w:pStyle w:val="default1"/>
+      </w:pPr>
+      <w:r>
+        <w:t>Класс «</w:t>
+      </w:r>
+      <w:r>
+        <w:rPr>
+          <w:lang w:val="en-US"/>
+        </w:rPr>
+        <w:t>Room</w:t>
+      </w:r>
+      <w:r>
+        <w:t>» описывает номер – сущность предметной области. Каждый экземпляр класса описывает один номер гостиницы.</w:t>
+      </w:r>
+    </w:p>
+    <w:p>
+      <w:pPr>
+        <w:pStyle w:val="default1"/>
+      </w:pPr>
+      <w:r>
+        <w:t>Описание полей:</w:t>
+      </w:r>
+    </w:p>
+    <w:p>
+      <w:pPr>
+        <w:pStyle w:val="default1"/>
+        <w:numPr>
+          <w:ilvl w:val="0"/>
+          <w:numId w:val="10"/>
+        </w:numPr>
+      </w:pPr>
+      <w:r>
+        <w:rPr>
+          <w:lang w:val="en-US"/>
+        </w:rPr>
+        <w:t xml:space="preserve">Id – </w:t>
+      </w:r>
+      <w:r>
+        <w:t>уникальный идентификатор</w:t>
+      </w:r>
+    </w:p>
+    <w:p>
+      <w:pPr>
+        <w:pStyle w:val="default1"/>
+        <w:numPr>
+          <w:ilvl w:val="0"/>
+          <w:numId w:val="10"/>
+        </w:numPr>
+      </w:pPr>
+      <w:r>
+        <w:rPr>
+          <w:lang w:val="en-US"/>
+        </w:rPr>
+        <w:t>Number</w:t>
+      </w:r>
+      <w:r>
+        <w:t xml:space="preserve"> – </w:t>
+      </w:r>
+      <w:r>
+        <w:t>числовой код номера, в соответствии с распределением номеров в гостинице</w:t>
+      </w:r>
+    </w:p>
+    <w:p>
+      <w:pPr>
+        <w:pStyle w:val="default1"/>
+        <w:numPr>
+          <w:ilvl w:val="0"/>
+          <w:numId w:val="10"/>
+        </w:numPr>
+      </w:pPr>
+      <w:r>
+        <w:rPr>
+          <w:lang w:val="en-US"/>
+        </w:rPr>
+        <w:t xml:space="preserve">Name – </w:t>
+      </w:r>
+      <w:r>
+        <w:t>название номера</w:t>
+      </w:r>
+    </w:p>
+    <w:p>
+      <w:pPr>
+        <w:pStyle w:val="default1"/>
+        <w:numPr>
+          <w:ilvl w:val="0"/>
+          <w:numId w:val="10"/>
+        </w:numPr>
+      </w:pPr>
+      <w:r>
+        <w:rPr>
+          <w:lang w:val="en-US"/>
+        </w:rPr>
+        <w:t xml:space="preserve">Type – </w:t>
+      </w:r>
+      <w:r>
+        <w:t>тип (класс) номера</w:t>
+      </w:r>
+    </w:p>
+    <w:p>
+      <w:pPr>
+        <w:pStyle w:val="default1"/>
+        <w:numPr>
+          <w:ilvl w:val="0"/>
+          <w:numId w:val="10"/>
+        </w:numPr>
+      </w:pPr>
+      <w:r>
+        <w:rPr>
+          <w:lang w:val="en-US"/>
+        </w:rPr>
+        <w:t>BathroomsCount</w:t>
+      </w:r>
+      <w:r>
+        <w:t xml:space="preserve"> – </w:t>
+      </w:r>
+      <w:r>
+        <w:t>количество ванных комнат в номере</w:t>
+      </w:r>
+    </w:p>
+    <w:p>
+      <w:pPr>
+        <w:pStyle w:val="default1"/>
+        <w:numPr>
+          <w:ilvl w:val="0"/>
+          <w:numId w:val="10"/>
+        </w:numPr>
+      </w:pPr>
+      <w:r>
+        <w:rPr>
+          <w:lang w:val="en-US"/>
+        </w:rPr>
+        <w:t>Floor</w:t>
+      </w:r>
+      <w:r>
+        <w:t xml:space="preserve"> – </w:t>
+      </w:r>
+      <w:r>
+        <w:t>номер этажа, на котором располагается номер</w:t>
+      </w:r>
+    </w:p>
+    <w:p>
+      <w:pPr>
+        <w:pStyle w:val="default1"/>
+        <w:numPr>
+          <w:ilvl w:val="0"/>
+          <w:numId w:val="10"/>
+        </w:numPr>
+      </w:pPr>
+      <w:r>
+        <w:rPr>
+          <w:lang w:val="en-US"/>
+        </w:rPr>
+        <w:t xml:space="preserve">Area – </w:t>
+      </w:r>
+      <w:r>
+        <w:t xml:space="preserve">площадь номера </w:t>
+      </w:r>
+      <w:r>
+        <w:rPr>
+          <w:lang w:val="en-US"/>
+        </w:rPr>
+        <w:t>(</w:t>
+      </w:r>
+      <w:r>
+        <w:t>м</w:t>
+      </w:r>
+      <w:r>
+        <w:rPr>
+          <w:vertAlign w:val="superscript"/>
+        </w:rPr>
+        <w:t>2</w:t>
+      </w:r>
+      <w:r>
+        <w:t>)</w:t>
+      </w:r>
+    </w:p>
+    <w:p>
+      <w:pPr>
+        <w:pStyle w:val="default1"/>
+        <w:jc w:val="center"/>
+      </w:pPr>
+      <w:r>
+        <w:drawing>
+          <wp:inline distT="0" distB="0" distL="0" distR="0" wp14:anchorId="6EF9D1A0" wp14:editId="00EBCDC8">
+            <wp:extent cx="1781424" cy="1638529"/>
+            <wp:effectExtent l="0" t="0" r="9525" b="0"/>
+            <wp:docPr id="1" name="Рисунок 1"/>
+            <wp:cNvGraphicFramePr>
+              <a:graphicFrameLocks xmlns:a="http://schemas.openxmlformats.org/drawingml/2006/main" noChangeAspect="1"/>
+            </wp:cNvGraphicFramePr>
+            <a:graphic xmlns:a="http://schemas.openxmlformats.org/drawingml/2006/main">
+              <a:graphicData uri="http://schemas.openxmlformats.org/drawingml/2006/picture">
+                <pic:pic xmlns:pic="http://schemas.openxmlformats.org/drawingml/2006/picture">
+                  <pic:nvPicPr>
+                    <pic:cNvPr id="1" name=""/>
+                    <pic:cNvPicPr/>
+                  </pic:nvPicPr>
+                  <pic:blipFill>
+                    <a:blip r:embed="rId6"/>
+                    <a:stretch>
+                      <a:fillRect/>
+                    </a:stretch>
+                  </pic:blipFill>
+                  <pic:spPr>
+                    <a:xfrm>
+                      <a:off x="0" y="0"/>
+                      <a:ext cx="1781424" cy="1638529"/>
+                    </a:xfrm>
+                    <a:prstGeom prst="rect">
+                      <a:avLst/>
+                    </a:prstGeom>
+                  </pic:spPr>
+                </pic:pic>
+              </a:graphicData>
+            </a:graphic>
+          </wp:inline>
+        </w:drawing>
+      </w:r>
+    </w:p>
+    <w:p>
+      <w:pPr>
+        <w:pStyle w:val="default1"/>
+        <w:jc w:val="left"/>
+      </w:pPr>
+      <w:r>
+        <w:t xml:space="preserve">Все поля являются свойствами языка </w:t>
+      </w:r>
+      <w:r>
+        <w:rPr>
+          <w:lang w:val="en-US"/>
+        </w:rPr>
         <w:t>C</w:t>
       </w:r>
       <w:r>
-        <w:t xml:space="preserve">#. </w:t>
-      </w:r>
-      <w:r>
-        <w:t xml:space="preserve">Среда разработки – </w:t>
+        <w:t>#</w:t>
+      </w:r>
+      <w:r>
+        <w:t xml:space="preserve">, т.е. имеют неявные методы доступа </w:t>
+      </w:r>
+      <w:r>
+        <w:t>(</w:t>
       </w:r>
       <w:r>
         <w:rPr>
           <w:lang w:val="en-US"/>
         </w:rPr>
-        <w:t>Visual Studio.</w:t>
+        <w:t>getter</w:t>
+      </w:r>
+      <w:r>
+        <w:t xml:space="preserve">, </w:t>
+      </w:r>
+      <w:r>
+        <w:rPr>
+          <w:lang w:val="en-US"/>
+        </w:rPr>
+        <w:t>setter</w:t>
+      </w:r>
+      <w:r>
+        <w:t>)</w:t>
+      </w:r>
+      <w:r>
+        <w:t>, инкапсулирующие поля</w:t>
+      </w:r>
+      <w:r>
+        <w:t xml:space="preserve">. </w:t>
+      </w:r>
+      <w:r>
+        <w:t>Далее во всех описаниях классов подразумевается, что доступ к данным</w:t>
+      </w:r>
+      <w:r>
+        <w:t xml:space="preserve">, </w:t>
+      </w:r>
+      <w:r>
+        <w:t>содержащимся в полях экземпляров классов, происходит посредством неявных вызовов методов доступа.</w:t>
+      </w:r>
+    </w:p>
+    <w:p>
+      <w:pPr>
+        <w:pStyle w:val="31"/>
+        <w:ind w:firstLine="555"/>
+      </w:pPr>
+      <w:r>
+        <w:lastRenderedPageBreak/>
+        <w:t>2.1.2 Класс «</w:t>
+      </w:r>
+      <w:r>
+        <w:rPr>
+          <w:lang w:val="en-US"/>
+        </w:rPr>
+        <w:t>Bedroom</w:t>
+      </w:r>
+      <w:r>
+        <w:t>»</w:t>
+      </w:r>
+    </w:p>
+    <w:p>
+      <w:pPr>
+        <w:pStyle w:val="default1"/>
+      </w:pPr>
+      <w:r>
+        <w:t>Класс «</w:t>
+      </w:r>
+      <w:r>
+        <w:rPr>
+          <w:lang w:val="en-US"/>
+        </w:rPr>
+        <w:t>Bedroom</w:t>
+      </w:r>
+      <w:r>
+        <w:t>»</w:t>
+      </w:r>
+      <w:r>
+        <w:t xml:space="preserve"> описывает </w:t>
+      </w:r>
+      <w:r>
+        <w:t>спальню</w:t>
+      </w:r>
+      <w:r>
+        <w:t>, принадлежащую номеру</w:t>
+      </w:r>
+      <w:r>
+        <w:t>.</w:t>
+      </w:r>
+    </w:p>
+    <w:p>
+      <w:pPr>
+        <w:pStyle w:val="default1"/>
+      </w:pPr>
+      <w:r>
+        <w:t>Описание полей:</w:t>
+      </w:r>
+    </w:p>
+    <w:p>
+      <w:pPr>
+        <w:pStyle w:val="default1"/>
+        <w:numPr>
+          <w:ilvl w:val="0"/>
+          <w:numId w:val="12"/>
+        </w:numPr>
+      </w:pPr>
+      <w:r>
+        <w:rPr>
+          <w:lang w:val="en-US"/>
+        </w:rPr>
+        <w:t xml:space="preserve">Id – </w:t>
+      </w:r>
+      <w:r>
+        <w:t>уникальный идентификатор комнаты</w:t>
+      </w:r>
+    </w:p>
+    <w:p>
+      <w:pPr>
+        <w:pStyle w:val="default1"/>
+        <w:numPr>
+          <w:ilvl w:val="0"/>
+          <w:numId w:val="12"/>
+        </w:numPr>
+      </w:pPr>
+      <w:r>
+        <w:rPr>
+          <w:lang w:val="en-US"/>
+        </w:rPr>
+        <w:t>RoomId</w:t>
+      </w:r>
+      <w:r>
+        <w:t xml:space="preserve"> – </w:t>
+      </w:r>
+      <w:r>
+        <w:t>идентификатор комнаты, которой принадлежит спальня</w:t>
+      </w:r>
+    </w:p>
+    <w:p>
+      <w:pPr>
+        <w:pStyle w:val="default1"/>
+        <w:numPr>
+          <w:ilvl w:val="0"/>
+          <w:numId w:val="12"/>
+        </w:numPr>
+      </w:pPr>
+      <w:r>
+        <w:rPr>
+          <w:lang w:val="en-US"/>
+        </w:rPr>
+        <w:t xml:space="preserve">Area – </w:t>
+      </w:r>
+      <w:r>
+        <w:t>площадь спальни</w:t>
+      </w:r>
+    </w:p>
+    <w:p>
+      <w:pPr>
+        <w:pStyle w:val="default1"/>
+        <w:jc w:val="center"/>
+      </w:pPr>
+      <w:r>
+        <w:drawing>
+          <wp:inline distT="0" distB="0" distL="0" distR="0" wp14:anchorId="5FC7060A" wp14:editId="713F98C7">
+            <wp:extent cx="1209844" cy="1076475"/>
+            <wp:effectExtent l="0" t="0" r="9525" b="9525"/>
+            <wp:docPr id="2" name="Рисунок 2"/>
+            <wp:cNvGraphicFramePr>
+              <a:graphicFrameLocks xmlns:a="http://schemas.openxmlformats.org/drawingml/2006/main" noChangeAspect="1"/>
+            </wp:cNvGraphicFramePr>
+            <a:graphic xmlns:a="http://schemas.openxmlformats.org/drawingml/2006/main">
+              <a:graphicData uri="http://schemas.openxmlformats.org/drawingml/2006/picture">
+                <pic:pic xmlns:pic="http://schemas.openxmlformats.org/drawingml/2006/picture">
+                  <pic:nvPicPr>
+                    <pic:cNvPr id="1" name=""/>
+                    <pic:cNvPicPr/>
+                  </pic:nvPicPr>
+                  <pic:blipFill>
+                    <a:blip r:embed="rId7"/>
+                    <a:stretch>
+                      <a:fillRect/>
+                    </a:stretch>
+                  </pic:blipFill>
+                  <pic:spPr>
+                    <a:xfrm>
+                      <a:off x="0" y="0"/>
+                      <a:ext cx="1209844" cy="1076475"/>
+                    </a:xfrm>
+                    <a:prstGeom prst="rect">
+                      <a:avLst/>
+                    </a:prstGeom>
+                  </pic:spPr>
+                </pic:pic>
+              </a:graphicData>
+            </a:graphic>
+          </wp:inline>
+        </w:drawing>
+      </w:r>
+    </w:p>
+    <w:p>
+      <w:pPr>
+        <w:pStyle w:val="31"/>
+        <w:ind w:firstLine="555"/>
+      </w:pPr>
+      <w:r>
+        <w:t>2.1.3 Класс «</w:t>
+      </w:r>
+      <w:r>
+        <w:rPr>
+          <w:lang w:val="en-US"/>
+        </w:rPr>
+        <w:t>Bed</w:t>
+      </w:r>
+      <w:r>
+        <w:t>»</w:t>
+      </w:r>
+    </w:p>
+    <w:p>
+      <w:pPr>
+        <w:pStyle w:val="default1"/>
+      </w:pPr>
+      <w:r>
+        <w:t>Класс «</w:t>
+      </w:r>
+      <w:r>
+        <w:rPr>
+          <w:lang w:val="en-US"/>
+        </w:rPr>
+        <w:t>Bed</w:t>
+      </w:r>
+      <w:r>
+        <w:t>»</w:t>
+      </w:r>
+      <w:r>
+        <w:t xml:space="preserve"> </w:t>
+      </w:r>
+      <w:r>
+        <w:t>описывает кровать, расположенную в спальне номера.</w:t>
+      </w:r>
+    </w:p>
+    <w:p>
+      <w:pPr>
+        <w:pStyle w:val="default1"/>
+      </w:pPr>
+      <w:r>
+        <w:t>Описание полей:</w:t>
+      </w:r>
+    </w:p>
+    <w:p>
+      <w:pPr>
+        <w:pStyle w:val="default1"/>
+        <w:numPr>
+          <w:ilvl w:val="0"/>
+          <w:numId w:val="14"/>
+        </w:numPr>
+      </w:pPr>
+      <w:r>
+        <w:rPr>
+          <w:lang w:val="en-US"/>
+        </w:rPr>
+        <w:t xml:space="preserve">Id – </w:t>
+      </w:r>
+      <w:r>
+        <w:t>уникальный идентификатор кровати</w:t>
+      </w:r>
+    </w:p>
+    <w:p>
+      <w:pPr>
+        <w:pStyle w:val="default1"/>
+        <w:numPr>
+          <w:ilvl w:val="0"/>
+          <w:numId w:val="14"/>
+        </w:numPr>
+      </w:pPr>
+      <w:r>
+        <w:rPr>
+          <w:lang w:val="en-US"/>
+        </w:rPr>
+        <w:t>BedroomId</w:t>
+      </w:r>
+      <w:r>
+        <w:t xml:space="preserve"> – </w:t>
+      </w:r>
+      <w:r>
+        <w:t>идентификатор спальни, в которой расположена кровать</w:t>
+      </w:r>
+    </w:p>
+    <w:p>
+      <w:pPr>
+        <w:pStyle w:val="default1"/>
+        <w:numPr>
+          <w:ilvl w:val="0"/>
+          <w:numId w:val="14"/>
+        </w:numPr>
+      </w:pPr>
+      <w:r>
+        <w:rPr>
+          <w:lang w:val="en-US"/>
+        </w:rPr>
+        <w:t>Capacity</w:t>
+      </w:r>
+      <w:r>
+        <w:t xml:space="preserve"> – </w:t>
+      </w:r>
+      <w:r>
+        <w:t>вместимость кровати (количество человек)</w:t>
+      </w:r>
+    </w:p>
+    <w:p>
+      <w:pPr>
+        <w:pStyle w:val="default1"/>
+        <w:jc w:val="center"/>
+      </w:pPr>
+      <w:r>
+        <w:drawing>
+          <wp:inline distT="0" distB="0" distL="0" distR="0" wp14:anchorId="61EA56EF" wp14:editId="7615FDF1">
+            <wp:extent cx="1457528" cy="1133633"/>
+            <wp:effectExtent l="0" t="0" r="9525" b="9525"/>
+            <wp:docPr id="3" name="Рисунок 3"/>
+            <wp:cNvGraphicFramePr>
+              <a:graphicFrameLocks xmlns:a="http://schemas.openxmlformats.org/drawingml/2006/main" noChangeAspect="1"/>
+            </wp:cNvGraphicFramePr>
+            <a:graphic xmlns:a="http://schemas.openxmlformats.org/drawingml/2006/main">
+              <a:graphicData uri="http://schemas.openxmlformats.org/drawingml/2006/picture">
+                <pic:pic xmlns:pic="http://schemas.openxmlformats.org/drawingml/2006/picture">
+                  <pic:nvPicPr>
+                    <pic:cNvPr id="1" name=""/>
+                    <pic:cNvPicPr/>
+                  </pic:nvPicPr>
+                  <pic:blipFill>
+                    <a:blip r:embed="rId8"/>
+                    <a:stretch>
+                      <a:fillRect/>
+                    </a:stretch>
+                  </pic:blipFill>
+                  <pic:spPr>
+                    <a:xfrm>
+                      <a:off x="0" y="0"/>
+                      <a:ext cx="1457528" cy="1133633"/>
+                    </a:xfrm>
+                    <a:prstGeom prst="rect">
+                      <a:avLst/>
+                    </a:prstGeom>
+                  </pic:spPr>
+                </pic:pic>
+              </a:graphicData>
+            </a:graphic>
+          </wp:inline>
+        </w:drawing>
+      </w:r>
+    </w:p>
+    <w:p>
+      <w:pPr>
+        <w:pStyle w:val="31"/>
+        <w:ind w:firstLine="555"/>
+        <w:rPr>
+          <w:lang w:val="en-US"/>
+        </w:rPr>
+      </w:pPr>
+      <w:r>
+        <w:rPr>
+          <w:lang w:val="en-US"/>
+        </w:rPr>
+        <w:t>2.1.</w:t>
+      </w:r>
+      <w:r>
+        <w:rPr>
+          <w:lang w:val="en-US"/>
+        </w:rPr>
+        <w:t>4</w:t>
+      </w:r>
+      <w:r>
+        <w:rPr>
+          <w:lang w:val="en-US"/>
+        </w:rPr>
+        <w:tab/>
+      </w:r>
+      <w:r>
+        <w:t>Класс</w:t>
+      </w:r>
+      <w:r>
+        <w:rPr>
+          <w:lang w:val="en-US"/>
+        </w:rPr>
+        <w:t xml:space="preserve"> «</w:t>
+      </w:r>
+      <w:r>
+        <w:rPr>
+          <w:lang w:val="en-US"/>
+        </w:rPr>
+        <w:t>Customer</w:t>
+      </w:r>
+      <w:r>
+        <w:rPr>
+          <w:lang w:val="en-US"/>
+        </w:rPr>
+        <w:t>»</w:t>
+      </w:r>
+    </w:p>
+    <w:p>
+      <w:pPr>
+        <w:pStyle w:val="default1"/>
+      </w:pPr>
+      <w:r>
+        <w:t>Класс</w:t>
+      </w:r>
+      <w:r>
+        <w:t xml:space="preserve"> «</w:t>
+      </w:r>
+      <w:r>
+        <w:rPr>
+          <w:lang w:val="en-US"/>
+        </w:rPr>
+        <w:t>Customer</w:t>
+      </w:r>
+      <w:r>
+        <w:t>»</w:t>
+      </w:r>
+      <w:r>
+        <w:t xml:space="preserve"> </w:t>
+      </w:r>
+      <w:r>
+        <w:t xml:space="preserve">описывает гостя гостиницы (постоялец, заказчик). </w:t>
+      </w:r>
+    </w:p>
+    <w:p>
+      <w:pPr>
+        <w:pStyle w:val="default1"/>
+      </w:pPr>
+      <w:r>
+        <w:t>Описание полей:</w:t>
+      </w:r>
+    </w:p>
+    <w:p>
+      <w:pPr>
+        <w:pStyle w:val="default1"/>
+        <w:numPr>
+          <w:ilvl w:val="0"/>
+          <w:numId w:val="15"/>
+        </w:numPr>
+      </w:pPr>
+      <w:r>
+        <w:rPr>
+          <w:lang w:val="en-US"/>
+        </w:rPr>
+        <w:t xml:space="preserve">Id – </w:t>
+      </w:r>
+      <w:r>
+        <w:t>уникальный идентификатор гостя</w:t>
+      </w:r>
+    </w:p>
+    <w:p>
+      <w:pPr>
+        <w:pStyle w:val="default1"/>
+        <w:numPr>
+          <w:ilvl w:val="0"/>
+          <w:numId w:val="15"/>
+        </w:numPr>
+      </w:pPr>
+      <w:r>
+        <w:rPr>
+          <w:lang w:val="en-US"/>
+        </w:rPr>
+        <w:t xml:space="preserve">FullName – </w:t>
+      </w:r>
+      <w:r>
+        <w:t xml:space="preserve">ФИО </w:t>
+      </w:r>
+    </w:p>
+    <w:p>
+      <w:pPr>
+        <w:pStyle w:val="default1"/>
+        <w:numPr>
+          <w:ilvl w:val="0"/>
+          <w:numId w:val="15"/>
+        </w:numPr>
+      </w:pPr>
+      <w:r>
+        <w:rPr>
+          <w:lang w:val="en-US"/>
+        </w:rPr>
+        <w:t xml:space="preserve">Birthday – </w:t>
+      </w:r>
+      <w:r>
+        <w:t>дата рождения</w:t>
+      </w:r>
+    </w:p>
+    <w:p>
+      <w:pPr>
+        <w:pStyle w:val="default1"/>
+        <w:jc w:val="center"/>
+      </w:pPr>
+      <w:r>
+        <w:lastRenderedPageBreak/>
+        <w:drawing>
+          <wp:inline distT="0" distB="0" distL="0" distR="0" wp14:anchorId="38261A5E" wp14:editId="28CE5507">
+            <wp:extent cx="1333686" cy="1143160"/>
+            <wp:effectExtent l="0" t="0" r="0" b="0"/>
+            <wp:docPr id="4" name="Рисунок 4"/>
+            <wp:cNvGraphicFramePr>
+              <a:graphicFrameLocks xmlns:a="http://schemas.openxmlformats.org/drawingml/2006/main" noChangeAspect="1"/>
+            </wp:cNvGraphicFramePr>
+            <a:graphic xmlns:a="http://schemas.openxmlformats.org/drawingml/2006/main">
+              <a:graphicData uri="http://schemas.openxmlformats.org/drawingml/2006/picture">
+                <pic:pic xmlns:pic="http://schemas.openxmlformats.org/drawingml/2006/picture">
+                  <pic:nvPicPr>
+                    <pic:cNvPr id="1" name=""/>
+                    <pic:cNvPicPr/>
+                  </pic:nvPicPr>
+                  <pic:blipFill>
+                    <a:blip r:embed="rId9"/>
+                    <a:stretch>
+                      <a:fillRect/>
+                    </a:stretch>
+                  </pic:blipFill>
+                  <pic:spPr>
+                    <a:xfrm>
+                      <a:off x="0" y="0"/>
+                      <a:ext cx="1333686" cy="1143160"/>
+                    </a:xfrm>
+                    <a:prstGeom prst="rect">
+                      <a:avLst/>
+                    </a:prstGeom>
+                  </pic:spPr>
+                </pic:pic>
+              </a:graphicData>
+            </a:graphic>
+          </wp:inline>
+        </w:drawing>
+      </w:r>
+    </w:p>
+    <w:p>
+      <w:pPr>
+        <w:pStyle w:val="31"/>
+        <w:ind w:firstLine="555"/>
+      </w:pPr>
+      <w:r>
+        <w:t>2.1.5 Класс «</w:t>
+      </w:r>
+      <w:r>
+        <w:rPr>
+          <w:lang w:val="en-US"/>
+        </w:rPr>
+        <w:t>Accomodation</w:t>
+      </w:r>
+      <w:r>
+        <w:t>»</w:t>
+      </w:r>
+    </w:p>
+    <w:p>
+      <w:pPr>
+        <w:pStyle w:val="default1"/>
+      </w:pPr>
+      <w:r>
+        <w:t>Класс «</w:t>
+      </w:r>
+      <w:r>
+        <w:rPr>
+          <w:lang w:val="en-US"/>
+        </w:rPr>
+        <w:t>Accomodation</w:t>
+      </w:r>
+      <w:r>
+        <w:t>» описывает заселение постояльца в номер.</w:t>
+      </w:r>
+    </w:p>
+    <w:p>
+      <w:pPr>
+        <w:pStyle w:val="default1"/>
+      </w:pPr>
+      <w:r>
+        <w:t>Описание полей:</w:t>
+      </w:r>
+    </w:p>
+    <w:p>
+      <w:pPr>
+        <w:pStyle w:val="default1"/>
+        <w:numPr>
+          <w:ilvl w:val="0"/>
+          <w:numId w:val="16"/>
+        </w:numPr>
+      </w:pPr>
+      <w:r>
+        <w:rPr>
+          <w:lang w:val="en-US"/>
+        </w:rPr>
+        <w:t xml:space="preserve">Id – </w:t>
+      </w:r>
+      <w:r>
+        <w:t>уникальный идентификатор заселения</w:t>
+      </w:r>
+    </w:p>
+    <w:p>
+      <w:pPr>
+        <w:pStyle w:val="default1"/>
+        <w:numPr>
+          <w:ilvl w:val="0"/>
+          <w:numId w:val="16"/>
+        </w:numPr>
+      </w:pPr>
+      <w:r>
+        <w:rPr>
+          <w:lang w:val="en-US"/>
+        </w:rPr>
+        <w:t xml:space="preserve">FromDate – </w:t>
+      </w:r>
+      <w:r>
+        <w:t>дата заселения</w:t>
+      </w:r>
+    </w:p>
+    <w:p>
+      <w:pPr>
+        <w:pStyle w:val="default1"/>
+        <w:numPr>
+          <w:ilvl w:val="0"/>
+          <w:numId w:val="16"/>
+        </w:numPr>
+      </w:pPr>
+      <w:r>
+        <w:rPr>
+          <w:lang w:val="en-US"/>
+        </w:rPr>
+        <w:t xml:space="preserve">ToDate – </w:t>
+      </w:r>
+      <w:r>
+        <w:t>дата выезда</w:t>
+      </w:r>
+    </w:p>
+    <w:p>
+      <w:pPr>
+        <w:pStyle w:val="default1"/>
+        <w:numPr>
+          <w:ilvl w:val="0"/>
+          <w:numId w:val="16"/>
+        </w:numPr>
+      </w:pPr>
+      <w:r>
+        <w:rPr>
+          <w:lang w:val="en-US"/>
+        </w:rPr>
+        <w:t xml:space="preserve">RoomId – </w:t>
+      </w:r>
+      <w:r>
+        <w:t>ИД комнаты</w:t>
+      </w:r>
+    </w:p>
+    <w:p>
+      <w:pPr>
+        <w:pStyle w:val="default1"/>
+        <w:numPr>
+          <w:ilvl w:val="0"/>
+          <w:numId w:val="16"/>
+        </w:numPr>
+      </w:pPr>
+      <w:r>
+        <w:rPr>
+          <w:lang w:val="en-US"/>
+        </w:rPr>
+        <w:t xml:space="preserve">CustomerId – </w:t>
+      </w:r>
+      <w:r>
+        <w:t>ИД постояльца</w:t>
+      </w:r>
+    </w:p>
+    <w:p>
+      <w:pPr>
+        <w:pStyle w:val="default1"/>
+        <w:jc w:val="center"/>
+      </w:pPr>
+      <w:r>
+        <w:drawing>
+          <wp:inline distT="0" distB="0" distL="0" distR="0" wp14:anchorId="5BC30D4D" wp14:editId="64E22786">
+            <wp:extent cx="1409897" cy="1343212"/>
+            <wp:effectExtent l="0" t="0" r="0" b="0"/>
+            <wp:docPr id="7" name="Рисунок 7"/>
+            <wp:cNvGraphicFramePr>
+              <a:graphicFrameLocks xmlns:a="http://schemas.openxmlformats.org/drawingml/2006/main" noChangeAspect="1"/>
+            </wp:cNvGraphicFramePr>
+            <a:graphic xmlns:a="http://schemas.openxmlformats.org/drawingml/2006/main">
+              <a:graphicData uri="http://schemas.openxmlformats.org/drawingml/2006/picture">
+                <pic:pic xmlns:pic="http://schemas.openxmlformats.org/drawingml/2006/picture">
+                  <pic:nvPicPr>
+                    <pic:cNvPr id="1" name=""/>
+                    <pic:cNvPicPr/>
+                  </pic:nvPicPr>
+                  <pic:blipFill>
+                    <a:blip r:embed="rId10"/>
+                    <a:stretch>
+                      <a:fillRect/>
+                    </a:stretch>
+                  </pic:blipFill>
+                  <pic:spPr>
+                    <a:xfrm>
+                      <a:off x="0" y="0"/>
+                      <a:ext cx="1409897" cy="1343212"/>
+                    </a:xfrm>
+                    <a:prstGeom prst="rect">
+                      <a:avLst/>
+                    </a:prstGeom>
+                  </pic:spPr>
+                </pic:pic>
+              </a:graphicData>
+            </a:graphic>
+          </wp:inline>
+        </w:drawing>
+      </w:r>
+    </w:p>
+    <w:p>
+      <w:pPr>
+        <w:pStyle w:val="31"/>
+        <w:ind w:firstLine="555"/>
+      </w:pPr>
+      <w:r>
+        <w:t>2.1.6 Диаграмма классов</w:t>
+      </w:r>
+    </w:p>
+    <w:p>
+      <w:pPr>
+        <w:pStyle w:val="default1"/>
+      </w:pPr>
+      <w:r>
+        <w:t>Поскольку сущности предметной области не связаны между собой отношениями, отражаемыми диаграммой классов, диаграмма классов для классов, описывающих сущности предметной области, приведена не будет.</w:t>
+      </w:r>
+    </w:p>
+    <w:p>
+      <w:pPr>
+        <w:pStyle w:val="2"/>
+        <w:numPr>
+          <w:ilvl w:val="1"/>
+          <w:numId w:val="17"/>
+        </w:numPr>
+      </w:pPr>
+      <w:r>
+        <w:t xml:space="preserve"> Классы хранения данных</w:t>
+      </w:r>
+    </w:p>
+    <w:p>
+      <w:pPr>
+        <w:pStyle w:val="31"/>
+        <w:numPr>
+          <w:ilvl w:val="2"/>
+          <w:numId w:val="17"/>
+        </w:numPr>
+      </w:pPr>
+      <w:r>
+        <w:t>Класс «</w:t>
+      </w:r>
+      <w:r>
+        <w:t>BaseDbContext</w:t>
+      </w:r>
+      <w:r>
+        <w:t>»</w:t>
+      </w:r>
+    </w:p>
+    <w:p>
+      <w:pPr>
+        <w:pStyle w:val="default1"/>
+      </w:pPr>
+      <w:r>
+        <w:t>Описание полей:</w:t>
+      </w:r>
+    </w:p>
+    <w:p>
+      <w:pPr>
+        <w:pStyle w:val="default1"/>
+        <w:numPr>
+          <w:ilvl w:val="0"/>
+          <w:numId w:val="18"/>
+        </w:numPr>
+      </w:pPr>
+      <w:r>
+        <w:t>_</w:t>
+      </w:r>
+      <w:r>
+        <w:rPr>
+          <w:lang w:val="en-US"/>
+        </w:rPr>
+        <w:t>databaseFullFileName</w:t>
+      </w:r>
+      <w:r>
+        <w:t xml:space="preserve"> – </w:t>
+      </w:r>
+      <w:r>
+        <w:t>путь</w:t>
+      </w:r>
+      <w:r>
+        <w:t xml:space="preserve"> </w:t>
+      </w:r>
+      <w:r>
+        <w:t>к</w:t>
+      </w:r>
+      <w:r>
+        <w:t xml:space="preserve"> </w:t>
+      </w:r>
+      <w:r>
+        <w:t>файлу</w:t>
+      </w:r>
+      <w:r>
+        <w:t xml:space="preserve"> </w:t>
+      </w:r>
+      <w:r>
+        <w:t>базы данных</w:t>
+      </w:r>
+    </w:p>
+    <w:p>
+      <w:pPr>
+        <w:pStyle w:val="default1"/>
+      </w:pPr>
+      <w:r>
+        <w:t>Описание методов:</w:t>
+      </w:r>
+    </w:p>
+    <w:p>
+      <w:pPr>
+        <w:pStyle w:val="default1"/>
+        <w:numPr>
+          <w:ilvl w:val="0"/>
+          <w:numId w:val="18"/>
+        </w:numPr>
+      </w:pPr>
+      <w:r>
+        <w:t>setDatabaseFullFileName</w:t>
+      </w:r>
+      <w:r>
+        <w:t xml:space="preserve"> – установить путь к файлу базы данных</w:t>
+      </w:r>
+      <w:r>
+        <w:t xml:space="preserve"> </w:t>
+      </w:r>
+    </w:p>
+    <w:p>
+      <w:pPr>
+        <w:pStyle w:val="default1"/>
+        <w:numPr>
+          <w:ilvl w:val="0"/>
+          <w:numId w:val="18"/>
+        </w:numPr>
+      </w:pPr>
+      <w:r>
+        <w:t>getDatabaseFullFileName()</w:t>
+      </w:r>
+      <w:r>
+        <w:t xml:space="preserve"> – получить путь к файлу базы данных</w:t>
+      </w:r>
+      <w:r>
+        <w:t xml:space="preserve"> </w:t>
+      </w:r>
+    </w:p>
+    <w:p>
+      <w:pPr>
+        <w:pStyle w:val="default1"/>
+        <w:numPr>
+          <w:ilvl w:val="0"/>
+          <w:numId w:val="18"/>
+        </w:numPr>
+      </w:pPr>
+      <w:r>
+        <w:t>selectDatabaseFile()</w:t>
+      </w:r>
+      <w:r>
+        <w:t xml:space="preserve"> – предоставить пользователю выбрать файл базы данных (либо имя нового файла для хранения данных)</w:t>
+      </w:r>
+      <w:r>
+        <w:t>(статический)</w:t>
+      </w:r>
+    </w:p>
+    <w:p>
+      <w:pPr>
+        <w:pStyle w:val="default1"/>
+        <w:numPr>
+          <w:ilvl w:val="0"/>
+          <w:numId w:val="18"/>
+        </w:numPr>
+      </w:pPr>
+      <w:r>
+        <w:lastRenderedPageBreak/>
+        <w:t>getRooms</w:t>
+      </w:r>
+      <w:r>
+        <w:t xml:space="preserve"> – получить номера</w:t>
+      </w:r>
+    </w:p>
+    <w:p>
+      <w:pPr>
+        <w:pStyle w:val="default1"/>
+        <w:numPr>
+          <w:ilvl w:val="0"/>
+          <w:numId w:val="18"/>
+        </w:numPr>
+      </w:pPr>
+      <w:r>
+        <w:t>getRoom</w:t>
+      </w:r>
+      <w:r>
+        <w:t xml:space="preserve"> – получить номер по идентификатору</w:t>
+      </w:r>
+    </w:p>
+    <w:p>
+      <w:pPr>
+        <w:pStyle w:val="default1"/>
+        <w:numPr>
+          <w:ilvl w:val="0"/>
+          <w:numId w:val="18"/>
+        </w:numPr>
+      </w:pPr>
+      <w:r>
+        <w:t>addRoom</w:t>
+      </w:r>
+      <w:r>
+        <w:t xml:space="preserve"> – добавить новый номер</w:t>
+      </w:r>
+    </w:p>
+    <w:p>
+      <w:pPr>
+        <w:pStyle w:val="default1"/>
+        <w:numPr>
+          <w:ilvl w:val="0"/>
+          <w:numId w:val="18"/>
+        </w:numPr>
+      </w:pPr>
+      <w:r>
+        <w:t>updateRoom</w:t>
+      </w:r>
+      <w:r>
+        <w:t xml:space="preserve"> – обновить существующий номер</w:t>
+      </w:r>
+    </w:p>
+    <w:p>
+      <w:pPr>
+        <w:pStyle w:val="default1"/>
+        <w:numPr>
+          <w:ilvl w:val="0"/>
+          <w:numId w:val="18"/>
+        </w:numPr>
+      </w:pPr>
+      <w:r>
+        <w:t>deleteRoom</w:t>
+      </w:r>
+      <w:r>
+        <w:t xml:space="preserve"> – удалить номер</w:t>
+      </w:r>
+    </w:p>
+    <w:p>
+      <w:pPr>
+        <w:pStyle w:val="default1"/>
+        <w:numPr>
+          <w:ilvl w:val="0"/>
+          <w:numId w:val="18"/>
+        </w:numPr>
+      </w:pPr>
+      <w:r>
+        <w:t>getAccomodations</w:t>
+      </w:r>
+      <w:r>
+        <w:t xml:space="preserve"> – получить все данные заселений</w:t>
+      </w:r>
+    </w:p>
+    <w:p>
+      <w:pPr>
+        <w:pStyle w:val="default1"/>
+        <w:numPr>
+          <w:ilvl w:val="0"/>
+          <w:numId w:val="18"/>
+        </w:numPr>
+      </w:pPr>
+      <w:r>
+        <w:t>getAccomodation</w:t>
+      </w:r>
+      <w:r>
+        <w:t xml:space="preserve"> – получить заселение по идентификатору</w:t>
+      </w:r>
+    </w:p>
+    <w:p>
+      <w:pPr>
+        <w:pStyle w:val="default1"/>
+        <w:numPr>
+          <w:ilvl w:val="0"/>
+          <w:numId w:val="18"/>
+        </w:numPr>
+      </w:pPr>
+      <w:r>
+        <w:t>addAccomodation</w:t>
+      </w:r>
+      <w:r>
+        <w:t xml:space="preserve"> – создать новое заселение</w:t>
+      </w:r>
+    </w:p>
+    <w:p>
+      <w:pPr>
+        <w:pStyle w:val="default1"/>
+        <w:numPr>
+          <w:ilvl w:val="0"/>
+          <w:numId w:val="18"/>
+        </w:numPr>
+      </w:pPr>
+      <w:r>
+        <w:t>updateAccomodation</w:t>
+      </w:r>
+      <w:r>
+        <w:t xml:space="preserve"> – обновить заселение</w:t>
+      </w:r>
+    </w:p>
+    <w:p>
+      <w:pPr>
+        <w:pStyle w:val="default1"/>
+        <w:numPr>
+          <w:ilvl w:val="0"/>
+          <w:numId w:val="18"/>
+        </w:numPr>
+      </w:pPr>
+      <w:r>
+        <w:t>deleteAccomodation</w:t>
+      </w:r>
+      <w:r>
+        <w:t xml:space="preserve"> – удалить заселение</w:t>
+      </w:r>
+    </w:p>
+    <w:p>
+      <w:pPr>
+        <w:pStyle w:val="default1"/>
+        <w:numPr>
+          <w:ilvl w:val="0"/>
+          <w:numId w:val="18"/>
+        </w:numPr>
+      </w:pPr>
+      <w:r>
+        <w:t>getBedrooms</w:t>
+      </w:r>
+      <w:r>
+        <w:t xml:space="preserve"> – получить спальни</w:t>
+      </w:r>
+    </w:p>
+    <w:p>
+      <w:pPr>
+        <w:pStyle w:val="default1"/>
+        <w:numPr>
+          <w:ilvl w:val="0"/>
+          <w:numId w:val="18"/>
+        </w:numPr>
+      </w:pPr>
+      <w:r>
+        <w:t>getRoomBedrooms</w:t>
+      </w:r>
+      <w:r>
+        <w:t xml:space="preserve"> – получить спальни по идентификатору номера</w:t>
+      </w:r>
+    </w:p>
+    <w:p>
+      <w:pPr>
+        <w:pStyle w:val="default1"/>
+        <w:numPr>
+          <w:ilvl w:val="0"/>
+          <w:numId w:val="18"/>
+        </w:numPr>
+      </w:pPr>
+      <w:r>
+        <w:t>getBedroom</w:t>
+      </w:r>
+      <w:r>
+        <w:t xml:space="preserve"> – получить спальню по идентификатору</w:t>
+      </w:r>
+    </w:p>
+    <w:p>
+      <w:pPr>
+        <w:pStyle w:val="default1"/>
+        <w:numPr>
+          <w:ilvl w:val="0"/>
+          <w:numId w:val="18"/>
+        </w:numPr>
+      </w:pPr>
+      <w:r>
+        <w:t>addBedroom</w:t>
+      </w:r>
+      <w:r>
+        <w:t xml:space="preserve"> – добавить спальню</w:t>
+      </w:r>
+    </w:p>
+    <w:p>
+      <w:pPr>
+        <w:pStyle w:val="default1"/>
+        <w:numPr>
+          <w:ilvl w:val="0"/>
+          <w:numId w:val="18"/>
+        </w:numPr>
+      </w:pPr>
+      <w:r>
+        <w:t>updateBedroom</w:t>
+      </w:r>
+      <w:r>
+        <w:t xml:space="preserve"> – обновить спальню</w:t>
+      </w:r>
+    </w:p>
+    <w:p>
+      <w:pPr>
+        <w:pStyle w:val="default1"/>
+        <w:numPr>
+          <w:ilvl w:val="0"/>
+          <w:numId w:val="18"/>
+        </w:numPr>
+      </w:pPr>
+      <w:r>
+        <w:t>deleteBedroom</w:t>
+      </w:r>
+      <w:r>
+        <w:t xml:space="preserve"> – удалить спальню</w:t>
+      </w:r>
+    </w:p>
+    <w:p>
+      <w:pPr>
+        <w:pStyle w:val="default1"/>
+        <w:numPr>
+          <w:ilvl w:val="0"/>
+          <w:numId w:val="18"/>
+        </w:numPr>
+      </w:pPr>
+      <w:r>
+        <w:t>getBeds</w:t>
+      </w:r>
+      <w:r>
+        <w:t xml:space="preserve"> – получить кровати</w:t>
+      </w:r>
+    </w:p>
+    <w:p>
+      <w:pPr>
+        <w:pStyle w:val="default1"/>
+        <w:numPr>
+          <w:ilvl w:val="0"/>
+          <w:numId w:val="18"/>
+        </w:numPr>
+      </w:pPr>
+      <w:r>
+        <w:t>getBedroomBeds</w:t>
+      </w:r>
+      <w:r>
+        <w:t xml:space="preserve"> – получить кровати по идентификатору спальни</w:t>
+      </w:r>
+    </w:p>
+    <w:p>
+      <w:pPr>
+        <w:pStyle w:val="default1"/>
+        <w:numPr>
+          <w:ilvl w:val="0"/>
+          <w:numId w:val="18"/>
+        </w:numPr>
+      </w:pPr>
+      <w:r>
+        <w:t>getBed</w:t>
+      </w:r>
+      <w:r>
+        <w:t xml:space="preserve"> – получить кровать по идентификатору</w:t>
+      </w:r>
+    </w:p>
+    <w:p>
+      <w:pPr>
+        <w:pStyle w:val="default1"/>
+        <w:numPr>
+          <w:ilvl w:val="0"/>
+          <w:numId w:val="18"/>
+        </w:numPr>
+      </w:pPr>
+      <w:r>
+        <w:t>addBed</w:t>
+      </w:r>
+      <w:r>
+        <w:t xml:space="preserve"> – добавить кровать</w:t>
+      </w:r>
+    </w:p>
+    <w:p>
+      <w:pPr>
+        <w:pStyle w:val="default1"/>
+        <w:numPr>
+          <w:ilvl w:val="0"/>
+          <w:numId w:val="18"/>
+        </w:numPr>
+      </w:pPr>
+      <w:r>
+        <w:t>updateBed</w:t>
+      </w:r>
+      <w:r>
+        <w:t xml:space="preserve"> – обновить кровать</w:t>
+      </w:r>
+    </w:p>
+    <w:p>
+      <w:pPr>
+        <w:pStyle w:val="default1"/>
+        <w:numPr>
+          <w:ilvl w:val="0"/>
+          <w:numId w:val="18"/>
+        </w:numPr>
+      </w:pPr>
+      <w:r>
+        <w:t>deleteBed</w:t>
+      </w:r>
+      <w:r>
+        <w:t xml:space="preserve"> – удалить кровать</w:t>
+      </w:r>
+    </w:p>
+    <w:p>
+      <w:pPr>
+        <w:pStyle w:val="default1"/>
+        <w:numPr>
+          <w:ilvl w:val="0"/>
+          <w:numId w:val="18"/>
+        </w:numPr>
+      </w:pPr>
+      <w:r>
+        <w:t>getCustomers</w:t>
+      </w:r>
+      <w:r>
+        <w:t xml:space="preserve"> – получить постояльцев</w:t>
+      </w:r>
+    </w:p>
+    <w:p>
+      <w:pPr>
+        <w:pStyle w:val="default1"/>
+        <w:numPr>
+          <w:ilvl w:val="0"/>
+          <w:numId w:val="18"/>
+        </w:numPr>
+      </w:pPr>
+      <w:r>
+        <w:t>getCustomer</w:t>
+      </w:r>
+      <w:r>
+        <w:t xml:space="preserve"> – получить постояльца по идентификатору</w:t>
+      </w:r>
+    </w:p>
+    <w:p>
+      <w:pPr>
+        <w:pStyle w:val="default1"/>
+        <w:numPr>
+          <w:ilvl w:val="0"/>
+          <w:numId w:val="18"/>
+        </w:numPr>
+      </w:pPr>
+      <w:r>
+        <w:t>addCustomer</w:t>
+      </w:r>
+      <w:r>
+        <w:t xml:space="preserve"> – добавить постояльца</w:t>
+      </w:r>
+    </w:p>
+    <w:p>
+      <w:pPr>
+        <w:pStyle w:val="default1"/>
+        <w:numPr>
+          <w:ilvl w:val="0"/>
+          <w:numId w:val="18"/>
+        </w:numPr>
+      </w:pPr>
+      <w:r>
+        <w:t>updateCustomer</w:t>
+      </w:r>
+      <w:r>
+        <w:t xml:space="preserve"> – обновить постояльца</w:t>
+      </w:r>
+    </w:p>
+    <w:p>
+      <w:pPr>
+        <w:pStyle w:val="default1"/>
+        <w:numPr>
+          <w:ilvl w:val="0"/>
+          <w:numId w:val="18"/>
+        </w:numPr>
+      </w:pPr>
+      <w:r>
+        <w:t>deleteCustomer</w:t>
+      </w:r>
+      <w:r>
+        <w:t xml:space="preserve"> – удалить постояльца</w:t>
+      </w:r>
+    </w:p>
+    <w:p>
+      <w:pPr>
+        <w:pStyle w:val="default1"/>
+        <w:numPr>
+          <w:ilvl w:val="0"/>
+          <w:numId w:val="18"/>
+        </w:numPr>
+      </w:pPr>
+      <w:r>
+        <w:t>clearDatabase</w:t>
+      </w:r>
+      <w:r>
+        <w:t xml:space="preserve"> – очистить базу данных</w:t>
+      </w:r>
+    </w:p>
+    <w:p>
+      <w:pPr>
+        <w:pStyle w:val="31"/>
+        <w:numPr>
+          <w:ilvl w:val="2"/>
+          <w:numId w:val="17"/>
+        </w:numPr>
+      </w:pPr>
+      <w:r>
+        <w:lastRenderedPageBreak/>
+        <w:t>Класс «HostelDbContext»</w:t>
+      </w:r>
+    </w:p>
+    <w:p>
+      <w:pPr>
+        <w:pStyle w:val="default1"/>
+      </w:pPr>
+      <w:r>
+        <w:t>Описание полей:</w:t>
+      </w:r>
+    </w:p>
+    <w:p>
+      <w:pPr>
+        <w:pStyle w:val="default1"/>
+        <w:numPr>
+          <w:ilvl w:val="0"/>
+          <w:numId w:val="19"/>
+        </w:numPr>
+      </w:pPr>
+      <w:r>
+        <w:t>_instance</w:t>
+      </w:r>
+      <w:r>
+        <w:t xml:space="preserve"> – </w:t>
+      </w:r>
+      <w:r>
+        <w:t xml:space="preserve">экземпляр контекста </w:t>
+      </w:r>
+      <w:r>
+        <w:t>(статическое)</w:t>
+      </w:r>
+    </w:p>
+    <w:p>
+      <w:pPr>
+        <w:pStyle w:val="default1"/>
+      </w:pPr>
+      <w:r>
+        <w:t>Описание методов:</w:t>
+      </w:r>
+    </w:p>
+    <w:p>
+      <w:pPr>
+        <w:pStyle w:val="default1"/>
+        <w:numPr>
+          <w:ilvl w:val="0"/>
+          <w:numId w:val="19"/>
+        </w:numPr>
+      </w:pPr>
+      <w:r>
+        <w:rPr>
+          <w:lang w:val="en-US"/>
+        </w:rPr>
+        <w:t>getInstance</w:t>
+      </w:r>
+      <w:r>
+        <w:t xml:space="preserve"> – (статическое) – получить экземпляр контекста базы данных</w:t>
+      </w:r>
+    </w:p>
+    <w:p>
+      <w:pPr>
+        <w:pStyle w:val="default1"/>
+        <w:numPr>
+          <w:ilvl w:val="0"/>
+          <w:numId w:val="19"/>
+        </w:numPr>
+      </w:pPr>
+      <w:r>
+        <w:rPr>
+          <w:lang w:val="en-US"/>
+        </w:rPr>
+        <w:t>getVacantRooms</w:t>
+      </w:r>
+      <w:r>
+        <w:t xml:space="preserve"> – получить доступные комнаты на период дат</w:t>
+      </w:r>
+    </w:p>
+    <w:p>
+      <w:pPr>
+        <w:pStyle w:val="default1"/>
+        <w:numPr>
+          <w:ilvl w:val="0"/>
+          <w:numId w:val="19"/>
+        </w:numPr>
+      </w:pPr>
+      <w:r>
+        <w:rPr>
+          <w:lang w:val="en-US"/>
+        </w:rPr>
+        <w:t>createRoomAccomodation</w:t>
+      </w:r>
+      <w:r>
+        <w:t xml:space="preserve"> – создать заселение постояльца в комнату</w:t>
+      </w:r>
+    </w:p>
+    <w:p>
+      <w:pPr>
+        <w:pStyle w:val="default1"/>
+        <w:numPr>
+          <w:ilvl w:val="0"/>
+          <w:numId w:val="19"/>
+        </w:numPr>
+      </w:pPr>
+      <w:r>
+        <w:rPr>
+          <w:lang w:val="en-US"/>
+        </w:rPr>
+        <w:t>getRoomAccomodationOnDate</w:t>
+      </w:r>
+      <w:r>
+        <w:t xml:space="preserve"> – получить заселение в комнату на дату</w:t>
+      </w:r>
+    </w:p>
+    <w:p>
+      <w:pPr>
+        <w:pStyle w:val="default1"/>
+        <w:numPr>
+          <w:ilvl w:val="0"/>
+          <w:numId w:val="19"/>
+        </w:numPr>
+      </w:pPr>
+      <w:r>
+        <w:rPr>
+          <w:lang w:val="en-US"/>
+        </w:rPr>
+        <w:t>isRoomVacantOnDate</w:t>
+      </w:r>
+      <w:r>
+        <w:t xml:space="preserve"> – проверить, свободна ли комната на дату</w:t>
+      </w:r>
+    </w:p>
+    <w:p>
+      <w:pPr>
+        <w:pStyle w:val="default1"/>
+      </w:pPr>
+      <w:r>
+        <w:t xml:space="preserve">В классе </w:t>
+      </w:r>
+      <w:r>
+        <w:t>HostelDbContext</w:t>
+      </w:r>
+      <w:r>
+        <w:t xml:space="preserve"> реализован паттерн «</w:t>
+      </w:r>
+      <w:r>
+        <w:rPr>
+          <w:lang w:val="en-US"/>
+        </w:rPr>
+        <w:t>Singleton</w:t>
+      </w:r>
+      <w:r>
+        <w:t>»</w:t>
+      </w:r>
+      <w:r>
+        <w:t xml:space="preserve">. </w:t>
+      </w:r>
+      <w:r>
+        <w:t>Назначение и устройство паттерна будет описано в разделе 2.5 «Используемые паттерны проектирования».</w:t>
+      </w:r>
+    </w:p>
+    <w:p>
+      <w:pPr>
+        <w:pStyle w:val="31"/>
+        <w:numPr>
+          <w:ilvl w:val="2"/>
+          <w:numId w:val="17"/>
+        </w:numPr>
+      </w:pPr>
+      <w:r>
+        <w:lastRenderedPageBreak/>
+        <w:t>Диаграмма классов</w:t>
+      </w:r>
+    </w:p>
+    <w:p>
+      <w:pPr>
+        <w:pStyle w:val="default1"/>
+        <w:jc w:val="center"/>
+      </w:pPr>
+      <w:r>
+        <w:rPr>
+          <w:noProof/>
+        </w:rPr>
+        <w:drawing>
+          <wp:inline distT="0" distB="0" distL="0" distR="0" wp14:anchorId="16468F42" wp14:editId="46F02137">
+            <wp:extent cx="3590925" cy="7581713"/>
+            <wp:effectExtent l="0" t="0" r="0" b="635"/>
+            <wp:docPr id="9" name="Рисунок 9"/>
+            <wp:cNvGraphicFramePr>
+              <a:graphicFrameLocks xmlns:a="http://schemas.openxmlformats.org/drawingml/2006/main" noChangeAspect="1"/>
+            </wp:cNvGraphicFramePr>
+            <a:graphic xmlns:a="http://schemas.openxmlformats.org/drawingml/2006/main">
+              <a:graphicData uri="http://schemas.openxmlformats.org/drawingml/2006/picture">
+                <pic:pic xmlns:pic="http://schemas.openxmlformats.org/drawingml/2006/picture">
+                  <pic:nvPicPr>
+                    <pic:cNvPr id="0" name="Picture 3"/>
+                    <pic:cNvPicPr>
+                      <a:picLocks noChangeAspect="1" noChangeArrowheads="1"/>
+                    </pic:cNvPicPr>
+                  </pic:nvPicPr>
+                  <pic:blipFill>
+                    <a:blip r:embed="rId11">
+                      <a:extLst>
+                        <a:ext uri="{28A0092B-C50C-407E-A947-70E740481C1C}">
+                          <a14:useLocalDpi xmlns:a14="http://schemas.microsoft.com/office/drawing/2010/main" val="0"/>
+                        </a:ext>
+                      </a:extLst>
+                    </a:blip>
+                    <a:srcRect/>
+                    <a:stretch>
+                      <a:fillRect/>
+                    </a:stretch>
+                  </pic:blipFill>
+                  <pic:spPr bwMode="auto">
+                    <a:xfrm>
+                      <a:off x="0" y="0"/>
+                      <a:ext cx="3593105" cy="7586316"/>
+                    </a:xfrm>
+                    <a:prstGeom prst="rect">
+                      <a:avLst/>
+                    </a:prstGeom>
+                    <a:noFill/>
+                  </pic:spPr>
+                </pic:pic>
+              </a:graphicData>
+            </a:graphic>
+          </wp:inline>
+        </w:drawing>
+      </w:r>
+    </w:p>
+    <w:p>
+      <w:pPr>
+        <w:pStyle w:val="2"/>
+        <w:numPr>
+          <w:ilvl w:val="1"/>
+          <w:numId w:val="17"/>
+        </w:numPr>
+      </w:pPr>
+      <w:r>
+        <w:t>Управляющие классы</w:t>
+      </w:r>
+    </w:p>
+    <w:p>
+      <w:pPr>
+        <w:pStyle w:val="31"/>
+        <w:numPr>
+          <w:ilvl w:val="2"/>
+          <w:numId w:val="17"/>
+        </w:numPr>
+      </w:pPr>
+      <w:r>
+        <w:t>Класс «</w:t>
+      </w:r>
+      <w:r>
+        <w:t>IRequirement</w:t>
+      </w:r>
+      <w:r>
+        <w:t>»</w:t>
+      </w:r>
+    </w:p>
+    <w:p>
+      <w:pPr>
+        <w:pStyle w:val="default1"/>
+      </w:pPr>
+      <w:r>
+        <w:t>Класс «</w:t>
+      </w:r>
+      <w:r>
+        <w:t>IRequirement</w:t>
+      </w:r>
+      <w:r>
+        <w:t>»</w:t>
+      </w:r>
+    </w:p>
+    <w:p>
+      <w:pPr>
+        <w:pStyle w:val="31"/>
+        <w:numPr>
+          <w:ilvl w:val="2"/>
+          <w:numId w:val="17"/>
+        </w:numPr>
+      </w:pPr>
+      <w:r>
+        <w:t>Класс «</w:t>
+      </w:r>
+      <w:r>
+        <w:t>CapacityRequirement</w:t>
+      </w:r>
+      <w:r>
+        <w:t>»</w:t>
+      </w:r>
+    </w:p>
+    <w:p>
+      <w:pPr>
+        <w:pStyle w:val="default1"/>
+      </w:pPr>
+      <w:r>
+        <w:t>Класс «</w:t>
+      </w:r>
+      <w:r>
+        <w:t>CapacityRequirement</w:t>
+      </w:r>
+      <w:r>
+        <w:t>»</w:t>
+      </w:r>
+    </w:p>
+    <w:p>
+      <w:pPr>
+        <w:pStyle w:val="31"/>
+        <w:numPr>
+          <w:ilvl w:val="2"/>
+          <w:numId w:val="17"/>
+        </w:numPr>
+      </w:pPr>
+      <w:r>
+        <w:lastRenderedPageBreak/>
+        <w:t>Класс «</w:t>
+      </w:r>
+      <w:r>
+        <w:t>RoomTypeRequirement</w:t>
+      </w:r>
+      <w:r>
+        <w:t>»</w:t>
+      </w:r>
+    </w:p>
+    <w:p>
+      <w:pPr>
+        <w:pStyle w:val="default1"/>
+      </w:pPr>
+      <w:r>
+        <w:t>Класс «</w:t>
+      </w:r>
+      <w:r>
+        <w:t>RoomTypeRequirement</w:t>
+      </w:r>
+      <w:r>
+        <w:t>»</w:t>
+      </w:r>
+    </w:p>
+    <w:p>
+      <w:pPr>
+        <w:pStyle w:val="31"/>
+        <w:numPr>
+          <w:ilvl w:val="2"/>
+          <w:numId w:val="17"/>
+        </w:numPr>
+      </w:pPr>
+      <w:r>
+        <w:t>Класс «</w:t>
+      </w:r>
+      <w:r>
+        <w:t>BedRequirement</w:t>
+      </w:r>
+      <w:r>
+        <w:t>»</w:t>
+      </w:r>
+    </w:p>
+    <w:p>
+      <w:pPr>
+        <w:pStyle w:val="default1"/>
+      </w:pPr>
+      <w:r>
+        <w:t>Класс «</w:t>
+      </w:r>
+      <w:r>
+        <w:t>BedRequirement</w:t>
+      </w:r>
+      <w:r>
+        <w:t>»</w:t>
+      </w:r>
+    </w:p>
+    <w:p>
+      <w:pPr>
+        <w:pStyle w:val="31"/>
+        <w:numPr>
+          <w:ilvl w:val="2"/>
+          <w:numId w:val="17"/>
+        </w:numPr>
+      </w:pPr>
+      <w:r>
+        <w:t>Класс «</w:t>
+      </w:r>
+      <w:r>
+        <w:t>BedroomRequirement</w:t>
+      </w:r>
+      <w:r>
+        <w:t>»</w:t>
+      </w:r>
+    </w:p>
+    <w:p>
+      <w:pPr>
+        <w:pStyle w:val="default1"/>
+      </w:pPr>
+      <w:r>
+        <w:t>Класс «</w:t>
+      </w:r>
+      <w:r>
+        <w:t>BedroomRequirement</w:t>
+      </w:r>
+      <w:r>
+        <w:t>»</w:t>
+      </w:r>
+    </w:p>
+    <w:p>
+      <w:pPr>
+        <w:pStyle w:val="31"/>
+        <w:numPr>
+          <w:ilvl w:val="2"/>
+          <w:numId w:val="17"/>
+        </w:numPr>
+      </w:pPr>
+      <w:r>
+        <w:t>Класс «</w:t>
+      </w:r>
+      <w:r>
+        <w:t>BathroomRequirement</w:t>
+      </w:r>
+      <w:r>
+        <w:t>»</w:t>
+      </w:r>
+    </w:p>
+    <w:p>
+      <w:pPr>
+        <w:pStyle w:val="default1"/>
+      </w:pPr>
+      <w:r>
+        <w:t>Класс «</w:t>
+      </w:r>
+      <w:r>
+        <w:t>BathroomRequirement</w:t>
+      </w:r>
+      <w:r>
+        <w:t>»</w:t>
+      </w:r>
+    </w:p>
+    <w:p>
+      <w:pPr>
+        <w:pStyle w:val="31"/>
+        <w:numPr>
+          <w:ilvl w:val="2"/>
+          <w:numId w:val="17"/>
+        </w:numPr>
+      </w:pPr>
+      <w:r>
+        <w:t>Класс «</w:t>
+      </w:r>
+      <w:r>
+        <w:t>FloorNumberRequirement</w:t>
+      </w:r>
+      <w:r>
+        <w:t>»</w:t>
+      </w:r>
+    </w:p>
+    <w:p>
+      <w:pPr>
+        <w:pStyle w:val="default1"/>
+      </w:pPr>
+      <w:r>
+        <w:t>Класс «</w:t>
+      </w:r>
+      <w:r>
+        <w:t>FloorNumberRequirement</w:t>
+      </w:r>
+      <w:r>
+        <w:t>»</w:t>
+      </w:r>
+    </w:p>
+    <w:p>
+      <w:pPr>
+        <w:pStyle w:val="31"/>
+        <w:numPr>
+          <w:ilvl w:val="2"/>
+          <w:numId w:val="17"/>
+        </w:numPr>
+      </w:pPr>
+      <w:r>
+        <w:t>Класс «</w:t>
+      </w:r>
+      <w:r>
+        <w:t>AreaRequirement</w:t>
+      </w:r>
+      <w:r>
+        <w:t>»</w:t>
+      </w:r>
+    </w:p>
+    <w:p>
+      <w:pPr>
+        <w:pStyle w:val="default1"/>
+      </w:pPr>
+      <w:r>
+        <w:t>Класс «</w:t>
+      </w:r>
+      <w:r>
+        <w:t>AreaRequirement</w:t>
+      </w:r>
+      <w:r>
+        <w:t>»</w:t>
+      </w:r>
+    </w:p>
+    <w:p>
+      <w:pPr>
+        <w:pStyle w:val="31"/>
+        <w:numPr>
+          <w:ilvl w:val="2"/>
+          <w:numId w:val="17"/>
+        </w:numPr>
+      </w:pPr>
+      <w:r>
+        <w:t>Класс «</w:t>
+      </w:r>
+      <w:r>
+        <w:t>RequirementSet</w:t>
+      </w:r>
+      <w:r>
+        <w:t>»</w:t>
+      </w:r>
+    </w:p>
+    <w:p>
+      <w:pPr>
+        <w:pStyle w:val="default1"/>
+      </w:pPr>
+      <w:r>
+        <w:t>Класс «</w:t>
+      </w:r>
+      <w:r>
+        <w:t>RequirementSet</w:t>
+      </w:r>
+      <w:r>
+        <w:t>»</w:t>
+      </w:r>
+    </w:p>
+    <w:p>
+      <w:pPr>
+        <w:pStyle w:val="31"/>
+        <w:numPr>
+          <w:ilvl w:val="2"/>
+          <w:numId w:val="17"/>
+        </w:numPr>
+      </w:pPr>
+      <w:r>
+        <w:t>Класс «</w:t>
+      </w:r>
+      <w:r>
+        <w:t>RequirementSetBuilder</w:t>
+      </w:r>
+      <w:r>
+        <w:t>»</w:t>
+      </w:r>
+    </w:p>
+    <w:p>
+      <w:pPr>
+        <w:pStyle w:val="default1"/>
+      </w:pPr>
+      <w:r>
+        <w:t>Класс «</w:t>
+      </w:r>
+      <w:r>
+        <w:t>RequirementSetBuilder</w:t>
+      </w:r>
+      <w:r>
+        <w:t>»</w:t>
+      </w:r>
+    </w:p>
+    <w:p>
+      <w:pPr>
+        <w:pStyle w:val="31"/>
+        <w:numPr>
+          <w:ilvl w:val="2"/>
+          <w:numId w:val="17"/>
+        </w:numPr>
+      </w:pPr>
+      <w:r>
+        <w:t>Класс «</w:t>
+      </w:r>
+      <w:r>
+        <w:t>RequirementRoomProvider</w:t>
+      </w:r>
+      <w:r>
+        <w:t>»</w:t>
+      </w:r>
+    </w:p>
+    <w:p>
+      <w:pPr>
+        <w:pStyle w:val="default1"/>
+      </w:pPr>
+      <w:r>
+        <w:t>Класс «</w:t>
+      </w:r>
+      <w:r>
+        <w:t>RequirementRoomProvider</w:t>
+      </w:r>
+      <w:r>
+        <w:t>»</w:t>
       </w:r>
       <w:bookmarkStart w:id="0" w:name="_GoBack"/>
       <w:bookmarkEnd w:id="0"/>
+    </w:p>
+    <w:p>
+      <w:pPr>
+        <w:pStyle w:val="31"/>
+        <w:numPr>
+          <w:ilvl w:val="2"/>
+          <w:numId w:val="17"/>
+        </w:numPr>
+      </w:pPr>
+      <w:r>
+        <w:t>Диаграмма классов</w:t>
+      </w:r>
+    </w:p>
+    <w:p>
+      <w:pPr>
+        <w:pStyle w:val="default1"/>
+        <w:jc w:val="center"/>
+      </w:pPr>
     </w:p>
     <w:sectPr>
       <w:pgSz w:w="11906" w:h="16838"/>
@@ -2041,6 +4264,345 @@
 <file path=word/numbering.xml><?xml version="1.0" encoding="utf-8"?>
 <w:numbering xmlns:wpc="http://schemas.microsoft.com/office/word/2010/wordprocessingCanvas" xmlns:cx="http://schemas.microsoft.com/office/drawing/2014/chartex" xmlns:cx1="http://schemas.microsoft.com/office/drawing/2015/9/8/chartex" xmlns:cx2="http://schemas.microsoft.com/office/drawing/2015/10/21/chartex" xmlns:cx3="http://schemas.microsoft.com/office/drawing/2016/5/9/chartex" xmlns:cx4="http://schemas.microsoft.com/office/drawing/2016/5/10/chartex" xmlns:cx5="http://schemas.microsoft.com/office/drawing/2016/5/11/chartex" xmlns:cx6="http://schemas.microsoft.com/office/drawing/2016/5/12/chartex" xmlns:cx7="http://schemas.microsoft.com/office/drawing/2016/5/13/chartex" xmlns:cx8="http://schemas.microsoft.com/office/drawing/2016/5/14/chartex" xmlns:mc="http://schemas.openxmlformats.org/markup-compatibility/2006" xmlns:aink="http://schemas.microsoft.com/office/drawing/2016/ink" xmlns:am3d="http://schemas.microsoft.com/office/drawing/2017/model3d" xmlns:o="urn:schemas-microsoft-com:office:office" xmlns:r="http://schemas.openxmlformats.org/officeDocument/2006/relationships" xmlns:m="http://schemas.openxmlformats.org/officeDocument/2006/math" xmlns:v="urn:schemas-microsoft-com:vml" xmlns:wp14="http://schemas.microsoft.com/office/word/2010/wordprocessingDrawing" xmlns:wp="http://schemas.openxmlformats.org/drawingml/2006/wordprocessingDrawing" xmlns:w10="urn:schemas-microsoft-com:office:word" xmlns:w="http://schemas.openxmlformats.org/wordprocessingml/2006/main" xmlns:w14="http://schemas.microsoft.com/office/word/2010/wordml" xmlns:w15="http://schemas.microsoft.com/office/word/2012/wordml" xmlns:w16cex="http://schemas.microsoft.com/office/word/2018/wordml/cex" xmlns:w16cid="http://schemas.microsoft.com/office/word/2016/wordml/cid" xmlns:w16="http://schemas.microsoft.com/office/word/2018/wordml" xmlns:w16se="http://schemas.microsoft.com/office/word/2015/wordml/symex" xmlns:wpg="http://schemas.microsoft.com/office/word/2010/wordprocessingGroup" xmlns:wpi="http://schemas.microsoft.com/office/word/2010/wordprocessingInk" xmlns:wne="http://schemas.microsoft.com/office/word/2006/wordml" xmlns:wps="http://schemas.microsoft.com/office/word/2010/wordprocessingShape" mc:Ignorable="w14 w15 w16se w16cid w16 w16cex wp14">
   <w:abstractNum w:abstractNumId="0" w15:restartNumberingAfterBreak="0">
+    <w:nsid w:val="0F283734"/>
+    <w:multiLevelType w:val="hybridMultilevel"/>
+    <w:tmpl w:val="166A337C"/>
+    <w:lvl w:ilvl="0" w:tplc="04190001">
+      <w:start w:val="1"/>
+      <w:numFmt w:val="bullet"/>
+      <w:lvlText w:val=""/>
+      <w:lvlJc w:val="left"/>
+      <w:pPr>
+        <w:ind w:left="1287" w:hanging="360"/>
+      </w:pPr>
+      <w:rPr>
+        <w:rFonts w:ascii="Symbol" w:hAnsi="Symbol" w:hint="default"/>
+      </w:rPr>
+    </w:lvl>
+    <w:lvl w:ilvl="1" w:tplc="04190003" w:tentative="1">
+      <w:start w:val="1"/>
+      <w:numFmt w:val="bullet"/>
+      <w:lvlText w:val="o"/>
+      <w:lvlJc w:val="left"/>
+      <w:pPr>
+        <w:ind w:left="2007" w:hanging="360"/>
+      </w:pPr>
+      <w:rPr>
+        <w:rFonts w:ascii="Courier New" w:hAnsi="Courier New" w:cs="Courier New" w:hint="default"/>
+      </w:rPr>
+    </w:lvl>
+    <w:lvl w:ilvl="2" w:tplc="04190005" w:tentative="1">
+      <w:start w:val="1"/>
+      <w:numFmt w:val="bullet"/>
+      <w:lvlText w:val=""/>
+      <w:lvlJc w:val="left"/>
+      <w:pPr>
+        <w:ind w:left="2727" w:hanging="360"/>
+      </w:pPr>
+      <w:rPr>
+        <w:rFonts w:ascii="Wingdings" w:hAnsi="Wingdings" w:hint="default"/>
+      </w:rPr>
+    </w:lvl>
+    <w:lvl w:ilvl="3" w:tplc="04190001" w:tentative="1">
+      <w:start w:val="1"/>
+      <w:numFmt w:val="bullet"/>
+      <w:lvlText w:val=""/>
+      <w:lvlJc w:val="left"/>
+      <w:pPr>
+        <w:ind w:left="3447" w:hanging="360"/>
+      </w:pPr>
+      <w:rPr>
+        <w:rFonts w:ascii="Symbol" w:hAnsi="Symbol" w:hint="default"/>
+      </w:rPr>
+    </w:lvl>
+    <w:lvl w:ilvl="4" w:tplc="04190003" w:tentative="1">
+      <w:start w:val="1"/>
+      <w:numFmt w:val="bullet"/>
+      <w:lvlText w:val="o"/>
+      <w:lvlJc w:val="left"/>
+      <w:pPr>
+        <w:ind w:left="4167" w:hanging="360"/>
+      </w:pPr>
+      <w:rPr>
+        <w:rFonts w:ascii="Courier New" w:hAnsi="Courier New" w:cs="Courier New" w:hint="default"/>
+      </w:rPr>
+    </w:lvl>
+    <w:lvl w:ilvl="5" w:tplc="04190005" w:tentative="1">
+      <w:start w:val="1"/>
+      <w:numFmt w:val="bullet"/>
+      <w:lvlText w:val=""/>
+      <w:lvlJc w:val="left"/>
+      <w:pPr>
+        <w:ind w:left="4887" w:hanging="360"/>
+      </w:pPr>
+      <w:rPr>
+        <w:rFonts w:ascii="Wingdings" w:hAnsi="Wingdings" w:hint="default"/>
+      </w:rPr>
+    </w:lvl>
+    <w:lvl w:ilvl="6" w:tplc="04190001" w:tentative="1">
+      <w:start w:val="1"/>
+      <w:numFmt w:val="bullet"/>
+      <w:lvlText w:val=""/>
+      <w:lvlJc w:val="left"/>
+      <w:pPr>
+        <w:ind w:left="5607" w:hanging="360"/>
+      </w:pPr>
+      <w:rPr>
+        <w:rFonts w:ascii="Symbol" w:hAnsi="Symbol" w:hint="default"/>
+      </w:rPr>
+    </w:lvl>
+    <w:lvl w:ilvl="7" w:tplc="04190003" w:tentative="1">
+      <w:start w:val="1"/>
+      <w:numFmt w:val="bullet"/>
+      <w:lvlText w:val="o"/>
+      <w:lvlJc w:val="left"/>
+      <w:pPr>
+        <w:ind w:left="6327" w:hanging="360"/>
+      </w:pPr>
+      <w:rPr>
+        <w:rFonts w:ascii="Courier New" w:hAnsi="Courier New" w:cs="Courier New" w:hint="default"/>
+      </w:rPr>
+    </w:lvl>
+    <w:lvl w:ilvl="8" w:tplc="04190005" w:tentative="1">
+      <w:start w:val="1"/>
+      <w:numFmt w:val="bullet"/>
+      <w:lvlText w:val=""/>
+      <w:lvlJc w:val="left"/>
+      <w:pPr>
+        <w:ind w:left="7047" w:hanging="360"/>
+      </w:pPr>
+      <w:rPr>
+        <w:rFonts w:ascii="Wingdings" w:hAnsi="Wingdings" w:hint="default"/>
+      </w:rPr>
+    </w:lvl>
+  </w:abstractNum>
+  <w:abstractNum w:abstractNumId="1" w15:restartNumberingAfterBreak="0">
+    <w:nsid w:val="15FD2FC1"/>
+    <w:multiLevelType w:val="hybridMultilevel"/>
+    <w:tmpl w:val="774C40F6"/>
+    <w:lvl w:ilvl="0" w:tplc="04190001">
+      <w:start w:val="1"/>
+      <w:numFmt w:val="bullet"/>
+      <w:lvlText w:val=""/>
+      <w:lvlJc w:val="left"/>
+      <w:pPr>
+        <w:ind w:left="1287" w:hanging="360"/>
+      </w:pPr>
+      <w:rPr>
+        <w:rFonts w:ascii="Symbol" w:hAnsi="Symbol" w:hint="default"/>
+      </w:rPr>
+    </w:lvl>
+    <w:lvl w:ilvl="1" w:tplc="04190003" w:tentative="1">
+      <w:start w:val="1"/>
+      <w:numFmt w:val="bullet"/>
+      <w:lvlText w:val="o"/>
+      <w:lvlJc w:val="left"/>
+      <w:pPr>
+        <w:ind w:left="2007" w:hanging="360"/>
+      </w:pPr>
+      <w:rPr>
+        <w:rFonts w:ascii="Courier New" w:hAnsi="Courier New" w:cs="Courier New" w:hint="default"/>
+      </w:rPr>
+    </w:lvl>
+    <w:lvl w:ilvl="2" w:tplc="04190005" w:tentative="1">
+      <w:start w:val="1"/>
+      <w:numFmt w:val="bullet"/>
+      <w:lvlText w:val=""/>
+      <w:lvlJc w:val="left"/>
+      <w:pPr>
+        <w:ind w:left="2727" w:hanging="360"/>
+      </w:pPr>
+      <w:rPr>
+        <w:rFonts w:ascii="Wingdings" w:hAnsi="Wingdings" w:hint="default"/>
+      </w:rPr>
+    </w:lvl>
+    <w:lvl w:ilvl="3" w:tplc="04190001" w:tentative="1">
+      <w:start w:val="1"/>
+      <w:numFmt w:val="bullet"/>
+      <w:lvlText w:val=""/>
+      <w:lvlJc w:val="left"/>
+      <w:pPr>
+        <w:ind w:left="3447" w:hanging="360"/>
+      </w:pPr>
+      <w:rPr>
+        <w:rFonts w:ascii="Symbol" w:hAnsi="Symbol" w:hint="default"/>
+      </w:rPr>
+    </w:lvl>
+    <w:lvl w:ilvl="4" w:tplc="04190003" w:tentative="1">
+      <w:start w:val="1"/>
+      <w:numFmt w:val="bullet"/>
+      <w:lvlText w:val="o"/>
+      <w:lvlJc w:val="left"/>
+      <w:pPr>
+        <w:ind w:left="4167" w:hanging="360"/>
+      </w:pPr>
+      <w:rPr>
+        <w:rFonts w:ascii="Courier New" w:hAnsi="Courier New" w:cs="Courier New" w:hint="default"/>
+      </w:rPr>
+    </w:lvl>
+    <w:lvl w:ilvl="5" w:tplc="04190005" w:tentative="1">
+      <w:start w:val="1"/>
+      <w:numFmt w:val="bullet"/>
+      <w:lvlText w:val=""/>
+      <w:lvlJc w:val="left"/>
+      <w:pPr>
+        <w:ind w:left="4887" w:hanging="360"/>
+      </w:pPr>
+      <w:rPr>
+        <w:rFonts w:ascii="Wingdings" w:hAnsi="Wingdings" w:hint="default"/>
+      </w:rPr>
+    </w:lvl>
+    <w:lvl w:ilvl="6" w:tplc="04190001" w:tentative="1">
+      <w:start w:val="1"/>
+      <w:numFmt w:val="bullet"/>
+      <w:lvlText w:val=""/>
+      <w:lvlJc w:val="left"/>
+      <w:pPr>
+        <w:ind w:left="5607" w:hanging="360"/>
+      </w:pPr>
+      <w:rPr>
+        <w:rFonts w:ascii="Symbol" w:hAnsi="Symbol" w:hint="default"/>
+      </w:rPr>
+    </w:lvl>
+    <w:lvl w:ilvl="7" w:tplc="04190003" w:tentative="1">
+      <w:start w:val="1"/>
+      <w:numFmt w:val="bullet"/>
+      <w:lvlText w:val="o"/>
+      <w:lvlJc w:val="left"/>
+      <w:pPr>
+        <w:ind w:left="6327" w:hanging="360"/>
+      </w:pPr>
+      <w:rPr>
+        <w:rFonts w:ascii="Courier New" w:hAnsi="Courier New" w:cs="Courier New" w:hint="default"/>
+      </w:rPr>
+    </w:lvl>
+    <w:lvl w:ilvl="8" w:tplc="04190005" w:tentative="1">
+      <w:start w:val="1"/>
+      <w:numFmt w:val="bullet"/>
+      <w:lvlText w:val=""/>
+      <w:lvlJc w:val="left"/>
+      <w:pPr>
+        <w:ind w:left="7047" w:hanging="360"/>
+      </w:pPr>
+      <w:rPr>
+        <w:rFonts w:ascii="Wingdings" w:hAnsi="Wingdings" w:hint="default"/>
+      </w:rPr>
+    </w:lvl>
+  </w:abstractNum>
+  <w:abstractNum w:abstractNumId="2" w15:restartNumberingAfterBreak="0">
+    <w:nsid w:val="272C6A0E"/>
+    <w:multiLevelType w:val="hybridMultilevel"/>
+    <w:tmpl w:val="D8389C4A"/>
+    <w:lvl w:ilvl="0" w:tplc="04190001">
+      <w:start w:val="1"/>
+      <w:numFmt w:val="bullet"/>
+      <w:lvlText w:val=""/>
+      <w:lvlJc w:val="left"/>
+      <w:pPr>
+        <w:ind w:left="1287" w:hanging="360"/>
+      </w:pPr>
+      <w:rPr>
+        <w:rFonts w:ascii="Symbol" w:hAnsi="Symbol" w:hint="default"/>
+      </w:rPr>
+    </w:lvl>
+    <w:lvl w:ilvl="1" w:tplc="04190003" w:tentative="1">
+      <w:start w:val="1"/>
+      <w:numFmt w:val="bullet"/>
+      <w:lvlText w:val="o"/>
+      <w:lvlJc w:val="left"/>
+      <w:pPr>
+        <w:ind w:left="2007" w:hanging="360"/>
+      </w:pPr>
+      <w:rPr>
+        <w:rFonts w:ascii="Courier New" w:hAnsi="Courier New" w:cs="Courier New" w:hint="default"/>
+      </w:rPr>
+    </w:lvl>
+    <w:lvl w:ilvl="2" w:tplc="04190005" w:tentative="1">
+      <w:start w:val="1"/>
+      <w:numFmt w:val="bullet"/>
+      <w:lvlText w:val=""/>
+      <w:lvlJc w:val="left"/>
+      <w:pPr>
+        <w:ind w:left="2727" w:hanging="360"/>
+      </w:pPr>
+      <w:rPr>
+        <w:rFonts w:ascii="Wingdings" w:hAnsi="Wingdings" w:hint="default"/>
+      </w:rPr>
+    </w:lvl>
+    <w:lvl w:ilvl="3" w:tplc="04190001" w:tentative="1">
+      <w:start w:val="1"/>
+      <w:numFmt w:val="bullet"/>
+      <w:lvlText w:val=""/>
+      <w:lvlJc w:val="left"/>
+      <w:pPr>
+        <w:ind w:left="3447" w:hanging="360"/>
+      </w:pPr>
+      <w:rPr>
+        <w:rFonts w:ascii="Symbol" w:hAnsi="Symbol" w:hint="default"/>
+      </w:rPr>
+    </w:lvl>
+    <w:lvl w:ilvl="4" w:tplc="04190003" w:tentative="1">
+      <w:start w:val="1"/>
+      <w:numFmt w:val="bullet"/>
+      <w:lvlText w:val="o"/>
+      <w:lvlJc w:val="left"/>
+      <w:pPr>
+        <w:ind w:left="4167" w:hanging="360"/>
+      </w:pPr>
+      <w:rPr>
+        <w:rFonts w:ascii="Courier New" w:hAnsi="Courier New" w:cs="Courier New" w:hint="default"/>
+      </w:rPr>
+    </w:lvl>
+    <w:lvl w:ilvl="5" w:tplc="04190005" w:tentative="1">
+      <w:start w:val="1"/>
+      <w:numFmt w:val="bullet"/>
+      <w:lvlText w:val=""/>
+      <w:lvlJc w:val="left"/>
+      <w:pPr>
+        <w:ind w:left="4887" w:hanging="360"/>
+      </w:pPr>
+      <w:rPr>
+        <w:rFonts w:ascii="Wingdings" w:hAnsi="Wingdings" w:hint="default"/>
+      </w:rPr>
+    </w:lvl>
+    <w:lvl w:ilvl="6" w:tplc="04190001" w:tentative="1">
+      <w:start w:val="1"/>
+      <w:numFmt w:val="bullet"/>
+      <w:lvlText w:val=""/>
+      <w:lvlJc w:val="left"/>
+      <w:pPr>
+        <w:ind w:left="5607" w:hanging="360"/>
+      </w:pPr>
+      <w:rPr>
+        <w:rFonts w:ascii="Symbol" w:hAnsi="Symbol" w:hint="default"/>
+      </w:rPr>
+    </w:lvl>
+    <w:lvl w:ilvl="7" w:tplc="04190003" w:tentative="1">
+      <w:start w:val="1"/>
+      <w:numFmt w:val="bullet"/>
+      <w:lvlText w:val="o"/>
+      <w:lvlJc w:val="left"/>
+      <w:pPr>
+        <w:ind w:left="6327" w:hanging="360"/>
+      </w:pPr>
+      <w:rPr>
+        <w:rFonts w:ascii="Courier New" w:hAnsi="Courier New" w:cs="Courier New" w:hint="default"/>
+      </w:rPr>
+    </w:lvl>
+    <w:lvl w:ilvl="8" w:tplc="04190005" w:tentative="1">
+      <w:start w:val="1"/>
+      <w:numFmt w:val="bullet"/>
+      <w:lvlText w:val=""/>
+      <w:lvlJc w:val="left"/>
+      <w:pPr>
+        <w:ind w:left="7047" w:hanging="360"/>
+      </w:pPr>
+      <w:rPr>
+        <w:rFonts w:ascii="Wingdings" w:hAnsi="Wingdings" w:hint="default"/>
+      </w:rPr>
+    </w:lvl>
+  </w:abstractNum>
+  <w:abstractNum w:abstractNumId="3" w15:restartNumberingAfterBreak="0">
     <w:nsid w:val="27720101"/>
     <w:multiLevelType w:val="hybridMultilevel"/>
     <w:tmpl w:val="4C68945A"/>
@@ -2153,7 +4715,120 @@
       </w:rPr>
     </w:lvl>
   </w:abstractNum>
-  <w:abstractNum w:abstractNumId="1" w15:restartNumberingAfterBreak="0">
+  <w:abstractNum w:abstractNumId="4" w15:restartNumberingAfterBreak="0">
+    <w:nsid w:val="2FD4198A"/>
+    <w:multiLevelType w:val="hybridMultilevel"/>
+    <w:tmpl w:val="F9B42378"/>
+    <w:lvl w:ilvl="0" w:tplc="04190001">
+      <w:start w:val="1"/>
+      <w:numFmt w:val="bullet"/>
+      <w:lvlText w:val=""/>
+      <w:lvlJc w:val="left"/>
+      <w:pPr>
+        <w:ind w:left="1287" w:hanging="360"/>
+      </w:pPr>
+      <w:rPr>
+        <w:rFonts w:ascii="Symbol" w:hAnsi="Symbol" w:hint="default"/>
+      </w:rPr>
+    </w:lvl>
+    <w:lvl w:ilvl="1" w:tplc="04190003" w:tentative="1">
+      <w:start w:val="1"/>
+      <w:numFmt w:val="bullet"/>
+      <w:lvlText w:val="o"/>
+      <w:lvlJc w:val="left"/>
+      <w:pPr>
+        <w:ind w:left="2007" w:hanging="360"/>
+      </w:pPr>
+      <w:rPr>
+        <w:rFonts w:ascii="Courier New" w:hAnsi="Courier New" w:cs="Courier New" w:hint="default"/>
+      </w:rPr>
+    </w:lvl>
+    <w:lvl w:ilvl="2" w:tplc="04190005" w:tentative="1">
+      <w:start w:val="1"/>
+      <w:numFmt w:val="bullet"/>
+      <w:lvlText w:val=""/>
+      <w:lvlJc w:val="left"/>
+      <w:pPr>
+        <w:ind w:left="2727" w:hanging="360"/>
+      </w:pPr>
+      <w:rPr>
+        <w:rFonts w:ascii="Wingdings" w:hAnsi="Wingdings" w:hint="default"/>
+      </w:rPr>
+    </w:lvl>
+    <w:lvl w:ilvl="3" w:tplc="04190001" w:tentative="1">
+      <w:start w:val="1"/>
+      <w:numFmt w:val="bullet"/>
+      <w:lvlText w:val=""/>
+      <w:lvlJc w:val="left"/>
+      <w:pPr>
+        <w:ind w:left="3447" w:hanging="360"/>
+      </w:pPr>
+      <w:rPr>
+        <w:rFonts w:ascii="Symbol" w:hAnsi="Symbol" w:hint="default"/>
+      </w:rPr>
+    </w:lvl>
+    <w:lvl w:ilvl="4" w:tplc="04190003" w:tentative="1">
+      <w:start w:val="1"/>
+      <w:numFmt w:val="bullet"/>
+      <w:lvlText w:val="o"/>
+      <w:lvlJc w:val="left"/>
+      <w:pPr>
+        <w:ind w:left="4167" w:hanging="360"/>
+      </w:pPr>
+      <w:rPr>
+        <w:rFonts w:ascii="Courier New" w:hAnsi="Courier New" w:cs="Courier New" w:hint="default"/>
+      </w:rPr>
+    </w:lvl>
+    <w:lvl w:ilvl="5" w:tplc="04190005" w:tentative="1">
+      <w:start w:val="1"/>
+      <w:numFmt w:val="bullet"/>
+      <w:lvlText w:val=""/>
+      <w:lvlJc w:val="left"/>
+      <w:pPr>
+        <w:ind w:left="4887" w:hanging="360"/>
+      </w:pPr>
+      <w:rPr>
+        <w:rFonts w:ascii="Wingdings" w:hAnsi="Wingdings" w:hint="default"/>
+      </w:rPr>
+    </w:lvl>
+    <w:lvl w:ilvl="6" w:tplc="04190001" w:tentative="1">
+      <w:start w:val="1"/>
+      <w:numFmt w:val="bullet"/>
+      <w:lvlText w:val=""/>
+      <w:lvlJc w:val="left"/>
+      <w:pPr>
+        <w:ind w:left="5607" w:hanging="360"/>
+      </w:pPr>
+      <w:rPr>
+        <w:rFonts w:ascii="Symbol" w:hAnsi="Symbol" w:hint="default"/>
+      </w:rPr>
+    </w:lvl>
+    <w:lvl w:ilvl="7" w:tplc="04190003" w:tentative="1">
+      <w:start w:val="1"/>
+      <w:numFmt w:val="bullet"/>
+      <w:lvlText w:val="o"/>
+      <w:lvlJc w:val="left"/>
+      <w:pPr>
+        <w:ind w:left="6327" w:hanging="360"/>
+      </w:pPr>
+      <w:rPr>
+        <w:rFonts w:ascii="Courier New" w:hAnsi="Courier New" w:cs="Courier New" w:hint="default"/>
+      </w:rPr>
+    </w:lvl>
+    <w:lvl w:ilvl="8" w:tplc="04190005" w:tentative="1">
+      <w:start w:val="1"/>
+      <w:numFmt w:val="bullet"/>
+      <w:lvlText w:val=""/>
+      <w:lvlJc w:val="left"/>
+      <w:pPr>
+        <w:ind w:left="7047" w:hanging="360"/>
+      </w:pPr>
+      <w:rPr>
+        <w:rFonts w:ascii="Wingdings" w:hAnsi="Wingdings" w:hint="default"/>
+      </w:rPr>
+    </w:lvl>
+  </w:abstractNum>
+  <w:abstractNum w:abstractNumId="5" w15:restartNumberingAfterBreak="0">
     <w:nsid w:val="363D0BB8"/>
     <w:multiLevelType w:val="hybridMultilevel"/>
     <w:tmpl w:val="6B40042C"/>
@@ -2245,7 +4920,120 @@
       </w:pPr>
     </w:lvl>
   </w:abstractNum>
-  <w:abstractNum w:abstractNumId="2" w15:restartNumberingAfterBreak="0">
+  <w:abstractNum w:abstractNumId="6" w15:restartNumberingAfterBreak="0">
+    <w:nsid w:val="37DB0847"/>
+    <w:multiLevelType w:val="hybridMultilevel"/>
+    <w:tmpl w:val="72BC0848"/>
+    <w:lvl w:ilvl="0" w:tplc="04190001">
+      <w:start w:val="1"/>
+      <w:numFmt w:val="bullet"/>
+      <w:lvlText w:val=""/>
+      <w:lvlJc w:val="left"/>
+      <w:pPr>
+        <w:ind w:left="1287" w:hanging="360"/>
+      </w:pPr>
+      <w:rPr>
+        <w:rFonts w:ascii="Symbol" w:hAnsi="Symbol" w:hint="default"/>
+      </w:rPr>
+    </w:lvl>
+    <w:lvl w:ilvl="1" w:tplc="04190003" w:tentative="1">
+      <w:start w:val="1"/>
+      <w:numFmt w:val="bullet"/>
+      <w:lvlText w:val="o"/>
+      <w:lvlJc w:val="left"/>
+      <w:pPr>
+        <w:ind w:left="2007" w:hanging="360"/>
+      </w:pPr>
+      <w:rPr>
+        <w:rFonts w:ascii="Courier New" w:hAnsi="Courier New" w:cs="Courier New" w:hint="default"/>
+      </w:rPr>
+    </w:lvl>
+    <w:lvl w:ilvl="2" w:tplc="04190005" w:tentative="1">
+      <w:start w:val="1"/>
+      <w:numFmt w:val="bullet"/>
+      <w:lvlText w:val=""/>
+      <w:lvlJc w:val="left"/>
+      <w:pPr>
+        <w:ind w:left="2727" w:hanging="360"/>
+      </w:pPr>
+      <w:rPr>
+        <w:rFonts w:ascii="Wingdings" w:hAnsi="Wingdings" w:hint="default"/>
+      </w:rPr>
+    </w:lvl>
+    <w:lvl w:ilvl="3" w:tplc="04190001" w:tentative="1">
+      <w:start w:val="1"/>
+      <w:numFmt w:val="bullet"/>
+      <w:lvlText w:val=""/>
+      <w:lvlJc w:val="left"/>
+      <w:pPr>
+        <w:ind w:left="3447" w:hanging="360"/>
+      </w:pPr>
+      <w:rPr>
+        <w:rFonts w:ascii="Symbol" w:hAnsi="Symbol" w:hint="default"/>
+      </w:rPr>
+    </w:lvl>
+    <w:lvl w:ilvl="4" w:tplc="04190003" w:tentative="1">
+      <w:start w:val="1"/>
+      <w:numFmt w:val="bullet"/>
+      <w:lvlText w:val="o"/>
+      <w:lvlJc w:val="left"/>
+      <w:pPr>
+        <w:ind w:left="4167" w:hanging="360"/>
+      </w:pPr>
+      <w:rPr>
+        <w:rFonts w:ascii="Courier New" w:hAnsi="Courier New" w:cs="Courier New" w:hint="default"/>
+      </w:rPr>
+    </w:lvl>
+    <w:lvl w:ilvl="5" w:tplc="04190005" w:tentative="1">
+      <w:start w:val="1"/>
+      <w:numFmt w:val="bullet"/>
+      <w:lvlText w:val=""/>
+      <w:lvlJc w:val="left"/>
+      <w:pPr>
+        <w:ind w:left="4887" w:hanging="360"/>
+      </w:pPr>
+      <w:rPr>
+        <w:rFonts w:ascii="Wingdings" w:hAnsi="Wingdings" w:hint="default"/>
+      </w:rPr>
+    </w:lvl>
+    <w:lvl w:ilvl="6" w:tplc="04190001" w:tentative="1">
+      <w:start w:val="1"/>
+      <w:numFmt w:val="bullet"/>
+      <w:lvlText w:val=""/>
+      <w:lvlJc w:val="left"/>
+      <w:pPr>
+        <w:ind w:left="5607" w:hanging="360"/>
+      </w:pPr>
+      <w:rPr>
+        <w:rFonts w:ascii="Symbol" w:hAnsi="Symbol" w:hint="default"/>
+      </w:rPr>
+    </w:lvl>
+    <w:lvl w:ilvl="7" w:tplc="04190003" w:tentative="1">
+      <w:start w:val="1"/>
+      <w:numFmt w:val="bullet"/>
+      <w:lvlText w:val="o"/>
+      <w:lvlJc w:val="left"/>
+      <w:pPr>
+        <w:ind w:left="6327" w:hanging="360"/>
+      </w:pPr>
+      <w:rPr>
+        <w:rFonts w:ascii="Courier New" w:hAnsi="Courier New" w:cs="Courier New" w:hint="default"/>
+      </w:rPr>
+    </w:lvl>
+    <w:lvl w:ilvl="8" w:tplc="04190005" w:tentative="1">
+      <w:start w:val="1"/>
+      <w:numFmt w:val="bullet"/>
+      <w:lvlText w:val=""/>
+      <w:lvlJc w:val="left"/>
+      <w:pPr>
+        <w:ind w:left="7047" w:hanging="360"/>
+      </w:pPr>
+      <w:rPr>
+        <w:rFonts w:ascii="Wingdings" w:hAnsi="Wingdings" w:hint="default"/>
+      </w:rPr>
+    </w:lvl>
+  </w:abstractNum>
+  <w:abstractNum w:abstractNumId="7" w15:restartNumberingAfterBreak="0">
     <w:nsid w:val="3BF261AA"/>
     <w:multiLevelType w:val="hybridMultilevel"/>
     <w:tmpl w:val="09EE4B4C"/>
@@ -2358,7 +5146,7 @@
       </w:rPr>
     </w:lvl>
   </w:abstractNum>
-  <w:abstractNum w:abstractNumId="3" w15:restartNumberingAfterBreak="0">
+  <w:abstractNum w:abstractNumId="8" w15:restartNumberingAfterBreak="0">
     <w:nsid w:val="3EF56F94"/>
     <w:multiLevelType w:val="hybridMultilevel"/>
     <w:tmpl w:val="001441D4"/>
@@ -2589,7 +5377,346 @@
       </w:rPr>
     </w:lvl>
   </w:abstractNum>
-  <w:abstractNum w:abstractNumId="4" w15:restartNumberingAfterBreak="0">
+  <w:abstractNum w:abstractNumId="9" w15:restartNumberingAfterBreak="0">
+    <w:nsid w:val="44B7663B"/>
+    <w:multiLevelType w:val="hybridMultilevel"/>
+    <w:tmpl w:val="22267E6E"/>
+    <w:lvl w:ilvl="0" w:tplc="04190001">
+      <w:start w:val="1"/>
+      <w:numFmt w:val="bullet"/>
+      <w:lvlText w:val=""/>
+      <w:lvlJc w:val="left"/>
+      <w:pPr>
+        <w:ind w:left="1287" w:hanging="360"/>
+      </w:pPr>
+      <w:rPr>
+        <w:rFonts w:ascii="Symbol" w:hAnsi="Symbol" w:hint="default"/>
+      </w:rPr>
+    </w:lvl>
+    <w:lvl w:ilvl="1" w:tplc="04190003" w:tentative="1">
+      <w:start w:val="1"/>
+      <w:numFmt w:val="bullet"/>
+      <w:lvlText w:val="o"/>
+      <w:lvlJc w:val="left"/>
+      <w:pPr>
+        <w:ind w:left="2007" w:hanging="360"/>
+      </w:pPr>
+      <w:rPr>
+        <w:rFonts w:ascii="Courier New" w:hAnsi="Courier New" w:cs="Courier New" w:hint="default"/>
+      </w:rPr>
+    </w:lvl>
+    <w:lvl w:ilvl="2" w:tplc="04190005" w:tentative="1">
+      <w:start w:val="1"/>
+      <w:numFmt w:val="bullet"/>
+      <w:lvlText w:val=""/>
+      <w:lvlJc w:val="left"/>
+      <w:pPr>
+        <w:ind w:left="2727" w:hanging="360"/>
+      </w:pPr>
+      <w:rPr>
+        <w:rFonts w:ascii="Wingdings" w:hAnsi="Wingdings" w:hint="default"/>
+      </w:rPr>
+    </w:lvl>
+    <w:lvl w:ilvl="3" w:tplc="04190001" w:tentative="1">
+      <w:start w:val="1"/>
+      <w:numFmt w:val="bullet"/>
+      <w:lvlText w:val=""/>
+      <w:lvlJc w:val="left"/>
+      <w:pPr>
+        <w:ind w:left="3447" w:hanging="360"/>
+      </w:pPr>
+      <w:rPr>
+        <w:rFonts w:ascii="Symbol" w:hAnsi="Symbol" w:hint="default"/>
+      </w:rPr>
+    </w:lvl>
+    <w:lvl w:ilvl="4" w:tplc="04190003" w:tentative="1">
+      <w:start w:val="1"/>
+      <w:numFmt w:val="bullet"/>
+      <w:lvlText w:val="o"/>
+      <w:lvlJc w:val="left"/>
+      <w:pPr>
+        <w:ind w:left="4167" w:hanging="360"/>
+      </w:pPr>
+      <w:rPr>
+        <w:rFonts w:ascii="Courier New" w:hAnsi="Courier New" w:cs="Courier New" w:hint="default"/>
+      </w:rPr>
+    </w:lvl>
+    <w:lvl w:ilvl="5" w:tplc="04190005" w:tentative="1">
+      <w:start w:val="1"/>
+      <w:numFmt w:val="bullet"/>
+      <w:lvlText w:val=""/>
+      <w:lvlJc w:val="left"/>
+      <w:pPr>
+        <w:ind w:left="4887" w:hanging="360"/>
+      </w:pPr>
+      <w:rPr>
+        <w:rFonts w:ascii="Wingdings" w:hAnsi="Wingdings" w:hint="default"/>
+      </w:rPr>
+    </w:lvl>
+    <w:lvl w:ilvl="6" w:tplc="04190001" w:tentative="1">
+      <w:start w:val="1"/>
+      <w:numFmt w:val="bullet"/>
+      <w:lvlText w:val=""/>
+      <w:lvlJc w:val="left"/>
+      <w:pPr>
+        <w:ind w:left="5607" w:hanging="360"/>
+      </w:pPr>
+      <w:rPr>
+        <w:rFonts w:ascii="Symbol" w:hAnsi="Symbol" w:hint="default"/>
+      </w:rPr>
+    </w:lvl>
+    <w:lvl w:ilvl="7" w:tplc="04190003" w:tentative="1">
+      <w:start w:val="1"/>
+      <w:numFmt w:val="bullet"/>
+      <w:lvlText w:val="o"/>
+      <w:lvlJc w:val="left"/>
+      <w:pPr>
+        <w:ind w:left="6327" w:hanging="360"/>
+      </w:pPr>
+      <w:rPr>
+        <w:rFonts w:ascii="Courier New" w:hAnsi="Courier New" w:cs="Courier New" w:hint="default"/>
+      </w:rPr>
+    </w:lvl>
+    <w:lvl w:ilvl="8" w:tplc="04190005" w:tentative="1">
+      <w:start w:val="1"/>
+      <w:numFmt w:val="bullet"/>
+      <w:lvlText w:val=""/>
+      <w:lvlJc w:val="left"/>
+      <w:pPr>
+        <w:ind w:left="7047" w:hanging="360"/>
+      </w:pPr>
+      <w:rPr>
+        <w:rFonts w:ascii="Wingdings" w:hAnsi="Wingdings" w:hint="default"/>
+      </w:rPr>
+    </w:lvl>
+  </w:abstractNum>
+  <w:abstractNum w:abstractNumId="10" w15:restartNumberingAfterBreak="0">
+    <w:nsid w:val="4C162C24"/>
+    <w:multiLevelType w:val="hybridMultilevel"/>
+    <w:tmpl w:val="42983062"/>
+    <w:lvl w:ilvl="0" w:tplc="04190001">
+      <w:start w:val="1"/>
+      <w:numFmt w:val="bullet"/>
+      <w:lvlText w:val=""/>
+      <w:lvlJc w:val="left"/>
+      <w:pPr>
+        <w:ind w:left="1287" w:hanging="360"/>
+      </w:pPr>
+      <w:rPr>
+        <w:rFonts w:ascii="Symbol" w:hAnsi="Symbol" w:hint="default"/>
+      </w:rPr>
+    </w:lvl>
+    <w:lvl w:ilvl="1" w:tplc="04190003" w:tentative="1">
+      <w:start w:val="1"/>
+      <w:numFmt w:val="bullet"/>
+      <w:lvlText w:val="o"/>
+      <w:lvlJc w:val="left"/>
+      <w:pPr>
+        <w:ind w:left="2007" w:hanging="360"/>
+      </w:pPr>
+      <w:rPr>
+        <w:rFonts w:ascii="Courier New" w:hAnsi="Courier New" w:cs="Courier New" w:hint="default"/>
+      </w:rPr>
+    </w:lvl>
+    <w:lvl w:ilvl="2" w:tplc="04190005" w:tentative="1">
+      <w:start w:val="1"/>
+      <w:numFmt w:val="bullet"/>
+      <w:lvlText w:val=""/>
+      <w:lvlJc w:val="left"/>
+      <w:pPr>
+        <w:ind w:left="2727" w:hanging="360"/>
+      </w:pPr>
+      <w:rPr>
+        <w:rFonts w:ascii="Wingdings" w:hAnsi="Wingdings" w:hint="default"/>
+      </w:rPr>
+    </w:lvl>
+    <w:lvl w:ilvl="3" w:tplc="04190001" w:tentative="1">
+      <w:start w:val="1"/>
+      <w:numFmt w:val="bullet"/>
+      <w:lvlText w:val=""/>
+      <w:lvlJc w:val="left"/>
+      <w:pPr>
+        <w:ind w:left="3447" w:hanging="360"/>
+      </w:pPr>
+      <w:rPr>
+        <w:rFonts w:ascii="Symbol" w:hAnsi="Symbol" w:hint="default"/>
+      </w:rPr>
+    </w:lvl>
+    <w:lvl w:ilvl="4" w:tplc="04190003" w:tentative="1">
+      <w:start w:val="1"/>
+      <w:numFmt w:val="bullet"/>
+      <w:lvlText w:val="o"/>
+      <w:lvlJc w:val="left"/>
+      <w:pPr>
+        <w:ind w:left="4167" w:hanging="360"/>
+      </w:pPr>
+      <w:rPr>
+        <w:rFonts w:ascii="Courier New" w:hAnsi="Courier New" w:cs="Courier New" w:hint="default"/>
+      </w:rPr>
+    </w:lvl>
+    <w:lvl w:ilvl="5" w:tplc="04190005" w:tentative="1">
+      <w:start w:val="1"/>
+      <w:numFmt w:val="bullet"/>
+      <w:lvlText w:val=""/>
+      <w:lvlJc w:val="left"/>
+      <w:pPr>
+        <w:ind w:left="4887" w:hanging="360"/>
+      </w:pPr>
+      <w:rPr>
+        <w:rFonts w:ascii="Wingdings" w:hAnsi="Wingdings" w:hint="default"/>
+      </w:rPr>
+    </w:lvl>
+    <w:lvl w:ilvl="6" w:tplc="04190001" w:tentative="1">
+      <w:start w:val="1"/>
+      <w:numFmt w:val="bullet"/>
+      <w:lvlText w:val=""/>
+      <w:lvlJc w:val="left"/>
+      <w:pPr>
+        <w:ind w:left="5607" w:hanging="360"/>
+      </w:pPr>
+      <w:rPr>
+        <w:rFonts w:ascii="Symbol" w:hAnsi="Symbol" w:hint="default"/>
+      </w:rPr>
+    </w:lvl>
+    <w:lvl w:ilvl="7" w:tplc="04190003" w:tentative="1">
+      <w:start w:val="1"/>
+      <w:numFmt w:val="bullet"/>
+      <w:lvlText w:val="o"/>
+      <w:lvlJc w:val="left"/>
+      <w:pPr>
+        <w:ind w:left="6327" w:hanging="360"/>
+      </w:pPr>
+      <w:rPr>
+        <w:rFonts w:ascii="Courier New" w:hAnsi="Courier New" w:cs="Courier New" w:hint="default"/>
+      </w:rPr>
+    </w:lvl>
+    <w:lvl w:ilvl="8" w:tplc="04190005" w:tentative="1">
+      <w:start w:val="1"/>
+      <w:numFmt w:val="bullet"/>
+      <w:lvlText w:val=""/>
+      <w:lvlJc w:val="left"/>
+      <w:pPr>
+        <w:ind w:left="7047" w:hanging="360"/>
+      </w:pPr>
+      <w:rPr>
+        <w:rFonts w:ascii="Wingdings" w:hAnsi="Wingdings" w:hint="default"/>
+      </w:rPr>
+    </w:lvl>
+  </w:abstractNum>
+  <w:abstractNum w:abstractNumId="11" w15:restartNumberingAfterBreak="0">
+    <w:nsid w:val="522F092F"/>
+    <w:multiLevelType w:val="multilevel"/>
+    <w:tmpl w:val="1E6ED996"/>
+    <w:lvl w:ilvl="0">
+      <w:start w:val="2"/>
+      <w:numFmt w:val="decimal"/>
+      <w:lvlText w:val="%1"/>
+      <w:lvlJc w:val="left"/>
+      <w:pPr>
+        <w:ind w:left="375" w:hanging="375"/>
+      </w:pPr>
+      <w:rPr>
+        <w:rFonts w:hint="default"/>
+      </w:rPr>
+    </w:lvl>
+    <w:lvl w:ilvl="1">
+      <w:start w:val="2"/>
+      <w:numFmt w:val="decimal"/>
+      <w:lvlText w:val="%1.%2"/>
+      <w:lvlJc w:val="left"/>
+      <w:pPr>
+        <w:ind w:left="737" w:hanging="375"/>
+      </w:pPr>
+      <w:rPr>
+        <w:rFonts w:hint="default"/>
+      </w:rPr>
+    </w:lvl>
+    <w:lvl w:ilvl="2">
+      <w:start w:val="1"/>
+      <w:numFmt w:val="decimal"/>
+      <w:lvlText w:val="%1.%2.%3"/>
+      <w:lvlJc w:val="left"/>
+      <w:pPr>
+        <w:ind w:left="1444" w:hanging="720"/>
+      </w:pPr>
+      <w:rPr>
+        <w:rFonts w:hint="default"/>
+      </w:rPr>
+    </w:lvl>
+    <w:lvl w:ilvl="3">
+      <w:start w:val="1"/>
+      <w:numFmt w:val="decimal"/>
+      <w:lvlText w:val="%1.%2.%3.%4"/>
+      <w:lvlJc w:val="left"/>
+      <w:pPr>
+        <w:ind w:left="2166" w:hanging="1080"/>
+      </w:pPr>
+      <w:rPr>
+        <w:rFonts w:hint="default"/>
+      </w:rPr>
+    </w:lvl>
+    <w:lvl w:ilvl="4">
+      <w:start w:val="1"/>
+      <w:numFmt w:val="decimal"/>
+      <w:lvlText w:val="%1.%2.%3.%4.%5"/>
+      <w:lvlJc w:val="left"/>
+      <w:pPr>
+        <w:ind w:left="2528" w:hanging="1080"/>
+      </w:pPr>
+      <w:rPr>
+        <w:rFonts w:hint="default"/>
+      </w:rPr>
+    </w:lvl>
+    <w:lvl w:ilvl="5">
+      <w:start w:val="1"/>
+      <w:numFmt w:val="decimal"/>
+      <w:lvlText w:val="%1.%2.%3.%4.%5.%6"/>
+      <w:lvlJc w:val="left"/>
+      <w:pPr>
+        <w:ind w:left="3250" w:hanging="1440"/>
+      </w:pPr>
+      <w:rPr>
+        <w:rFonts w:hint="default"/>
+      </w:rPr>
+    </w:lvl>
+    <w:lvl w:ilvl="6">
+      <w:start w:val="1"/>
+      <w:numFmt w:val="decimal"/>
+      <w:lvlText w:val="%1.%2.%3.%4.%5.%6.%7"/>
+      <w:lvlJc w:val="left"/>
+      <w:pPr>
+        <w:ind w:left="3612" w:hanging="1440"/>
+      </w:pPr>
+      <w:rPr>
+        <w:rFonts w:hint="default"/>
+      </w:rPr>
+    </w:lvl>
+    <w:lvl w:ilvl="7">
+      <w:start w:val="1"/>
+      <w:numFmt w:val="decimal"/>
+      <w:lvlText w:val="%1.%2.%3.%4.%5.%6.%7.%8"/>
+      <w:lvlJc w:val="left"/>
+      <w:pPr>
+        <w:ind w:left="4334" w:hanging="1800"/>
+      </w:pPr>
+      <w:rPr>
+        <w:rFonts w:hint="default"/>
+      </w:rPr>
+    </w:lvl>
+    <w:lvl w:ilvl="8">
+      <w:start w:val="1"/>
+      <w:numFmt w:val="decimal"/>
+      <w:lvlText w:val="%1.%2.%3.%4.%5.%6.%7.%8.%9"/>
+      <w:lvlJc w:val="left"/>
+      <w:pPr>
+        <w:ind w:left="5056" w:hanging="2160"/>
+      </w:pPr>
+      <w:rPr>
+        <w:rFonts w:hint="default"/>
+      </w:rPr>
+    </w:lvl>
+  </w:abstractNum>
+  <w:abstractNum w:abstractNumId="12" w15:restartNumberingAfterBreak="0">
     <w:nsid w:val="58CD6933"/>
     <w:multiLevelType w:val="hybridMultilevel"/>
     <w:tmpl w:val="18721BE4"/>
@@ -2702,7 +5829,120 @@
       </w:rPr>
     </w:lvl>
   </w:abstractNum>
-  <w:abstractNum w:abstractNumId="5" w15:restartNumberingAfterBreak="0">
+  <w:abstractNum w:abstractNumId="13" w15:restartNumberingAfterBreak="0">
+    <w:nsid w:val="5D06721D"/>
+    <w:multiLevelType w:val="hybridMultilevel"/>
+    <w:tmpl w:val="23920F84"/>
+    <w:lvl w:ilvl="0" w:tplc="04190001">
+      <w:start w:val="1"/>
+      <w:numFmt w:val="bullet"/>
+      <w:lvlText w:val=""/>
+      <w:lvlJc w:val="left"/>
+      <w:pPr>
+        <w:ind w:left="1442" w:hanging="360"/>
+      </w:pPr>
+      <w:rPr>
+        <w:rFonts w:ascii="Symbol" w:hAnsi="Symbol" w:hint="default"/>
+      </w:rPr>
+    </w:lvl>
+    <w:lvl w:ilvl="1" w:tplc="04190003" w:tentative="1">
+      <w:start w:val="1"/>
+      <w:numFmt w:val="bullet"/>
+      <w:lvlText w:val="o"/>
+      <w:lvlJc w:val="left"/>
+      <w:pPr>
+        <w:ind w:left="2162" w:hanging="360"/>
+      </w:pPr>
+      <w:rPr>
+        <w:rFonts w:ascii="Courier New" w:hAnsi="Courier New" w:cs="Courier New" w:hint="default"/>
+      </w:rPr>
+    </w:lvl>
+    <w:lvl w:ilvl="2" w:tplc="04190005" w:tentative="1">
+      <w:start w:val="1"/>
+      <w:numFmt w:val="bullet"/>
+      <w:lvlText w:val=""/>
+      <w:lvlJc w:val="left"/>
+      <w:pPr>
+        <w:ind w:left="2882" w:hanging="360"/>
+      </w:pPr>
+      <w:rPr>
+        <w:rFonts w:ascii="Wingdings" w:hAnsi="Wingdings" w:hint="default"/>
+      </w:rPr>
+    </w:lvl>
+    <w:lvl w:ilvl="3" w:tplc="04190001" w:tentative="1">
+      <w:start w:val="1"/>
+      <w:numFmt w:val="bullet"/>
+      <w:lvlText w:val=""/>
+      <w:lvlJc w:val="left"/>
+      <w:pPr>
+        <w:ind w:left="3602" w:hanging="360"/>
+      </w:pPr>
+      <w:rPr>
+        <w:rFonts w:ascii="Symbol" w:hAnsi="Symbol" w:hint="default"/>
+      </w:rPr>
+    </w:lvl>
+    <w:lvl w:ilvl="4" w:tplc="04190003" w:tentative="1">
+      <w:start w:val="1"/>
+      <w:numFmt w:val="bullet"/>
+      <w:lvlText w:val="o"/>
+      <w:lvlJc w:val="left"/>
+      <w:pPr>
+        <w:ind w:left="4322" w:hanging="360"/>
+      </w:pPr>
+      <w:rPr>
+        <w:rFonts w:ascii="Courier New" w:hAnsi="Courier New" w:cs="Courier New" w:hint="default"/>
+      </w:rPr>
+    </w:lvl>
+    <w:lvl w:ilvl="5" w:tplc="04190005" w:tentative="1">
+      <w:start w:val="1"/>
+      <w:numFmt w:val="bullet"/>
+      <w:lvlText w:val=""/>
+      <w:lvlJc w:val="left"/>
+      <w:pPr>
+        <w:ind w:left="5042" w:hanging="360"/>
+      </w:pPr>
+      <w:rPr>
+        <w:rFonts w:ascii="Wingdings" w:hAnsi="Wingdings" w:hint="default"/>
+      </w:rPr>
+    </w:lvl>
+    <w:lvl w:ilvl="6" w:tplc="04190001" w:tentative="1">
+      <w:start w:val="1"/>
+      <w:numFmt w:val="bullet"/>
+      <w:lvlText w:val=""/>
+      <w:lvlJc w:val="left"/>
+      <w:pPr>
+        <w:ind w:left="5762" w:hanging="360"/>
+      </w:pPr>
+      <w:rPr>
+        <w:rFonts w:ascii="Symbol" w:hAnsi="Symbol" w:hint="default"/>
+      </w:rPr>
+    </w:lvl>
+    <w:lvl w:ilvl="7" w:tplc="04190003" w:tentative="1">
+      <w:start w:val="1"/>
+      <w:numFmt w:val="bullet"/>
+      <w:lvlText w:val="o"/>
+      <w:lvlJc w:val="left"/>
+      <w:pPr>
+        <w:ind w:left="6482" w:hanging="360"/>
+      </w:pPr>
+      <w:rPr>
+        <w:rFonts w:ascii="Courier New" w:hAnsi="Courier New" w:cs="Courier New" w:hint="default"/>
+      </w:rPr>
+    </w:lvl>
+    <w:lvl w:ilvl="8" w:tplc="04190005" w:tentative="1">
+      <w:start w:val="1"/>
+      <w:numFmt w:val="bullet"/>
+      <w:lvlText w:val=""/>
+      <w:lvlJc w:val="left"/>
+      <w:pPr>
+        <w:ind w:left="7202" w:hanging="360"/>
+      </w:pPr>
+      <w:rPr>
+        <w:rFonts w:ascii="Wingdings" w:hAnsi="Wingdings" w:hint="default"/>
+      </w:rPr>
+    </w:lvl>
+  </w:abstractNum>
+  <w:abstractNum w:abstractNumId="14" w15:restartNumberingAfterBreak="0">
     <w:nsid w:val="5D8A5122"/>
     <w:multiLevelType w:val="hybridMultilevel"/>
     <w:tmpl w:val="7B6AF7EC"/>
@@ -2914,7 +6154,120 @@
       </w:rPr>
     </w:lvl>
   </w:abstractNum>
-  <w:abstractNum w:abstractNumId="6" w15:restartNumberingAfterBreak="0">
+  <w:abstractNum w:abstractNumId="15" w15:restartNumberingAfterBreak="0">
+    <w:nsid w:val="6A2F4B16"/>
+    <w:multiLevelType w:val="hybridMultilevel"/>
+    <w:tmpl w:val="CDD05756"/>
+    <w:lvl w:ilvl="0" w:tplc="04190001">
+      <w:start w:val="1"/>
+      <w:numFmt w:val="bullet"/>
+      <w:lvlText w:val=""/>
+      <w:lvlJc w:val="left"/>
+      <w:pPr>
+        <w:ind w:left="1287" w:hanging="360"/>
+      </w:pPr>
+      <w:rPr>
+        <w:rFonts w:ascii="Symbol" w:hAnsi="Symbol" w:hint="default"/>
+      </w:rPr>
+    </w:lvl>
+    <w:lvl w:ilvl="1" w:tplc="04190003" w:tentative="1">
+      <w:start w:val="1"/>
+      <w:numFmt w:val="bullet"/>
+      <w:lvlText w:val="o"/>
+      <w:lvlJc w:val="left"/>
+      <w:pPr>
+        <w:ind w:left="2007" w:hanging="360"/>
+      </w:pPr>
+      <w:rPr>
+        <w:rFonts w:ascii="Courier New" w:hAnsi="Courier New" w:cs="Courier New" w:hint="default"/>
+      </w:rPr>
+    </w:lvl>
+    <w:lvl w:ilvl="2" w:tplc="04190005" w:tentative="1">
+      <w:start w:val="1"/>
+      <w:numFmt w:val="bullet"/>
+      <w:lvlText w:val=""/>
+      <w:lvlJc w:val="left"/>
+      <w:pPr>
+        <w:ind w:left="2727" w:hanging="360"/>
+      </w:pPr>
+      <w:rPr>
+        <w:rFonts w:ascii="Wingdings" w:hAnsi="Wingdings" w:hint="default"/>
+      </w:rPr>
+    </w:lvl>
+    <w:lvl w:ilvl="3" w:tplc="04190001" w:tentative="1">
+      <w:start w:val="1"/>
+      <w:numFmt w:val="bullet"/>
+      <w:lvlText w:val=""/>
+      <w:lvlJc w:val="left"/>
+      <w:pPr>
+        <w:ind w:left="3447" w:hanging="360"/>
+      </w:pPr>
+      <w:rPr>
+        <w:rFonts w:ascii="Symbol" w:hAnsi="Symbol" w:hint="default"/>
+      </w:rPr>
+    </w:lvl>
+    <w:lvl w:ilvl="4" w:tplc="04190003" w:tentative="1">
+      <w:start w:val="1"/>
+      <w:numFmt w:val="bullet"/>
+      <w:lvlText w:val="o"/>
+      <w:lvlJc w:val="left"/>
+      <w:pPr>
+        <w:ind w:left="4167" w:hanging="360"/>
+      </w:pPr>
+      <w:rPr>
+        <w:rFonts w:ascii="Courier New" w:hAnsi="Courier New" w:cs="Courier New" w:hint="default"/>
+      </w:rPr>
+    </w:lvl>
+    <w:lvl w:ilvl="5" w:tplc="04190005" w:tentative="1">
+      <w:start w:val="1"/>
+      <w:numFmt w:val="bullet"/>
+      <w:lvlText w:val=""/>
+      <w:lvlJc w:val="left"/>
+      <w:pPr>
+        <w:ind w:left="4887" w:hanging="360"/>
+      </w:pPr>
+      <w:rPr>
+        <w:rFonts w:ascii="Wingdings" w:hAnsi="Wingdings" w:hint="default"/>
+      </w:rPr>
+    </w:lvl>
+    <w:lvl w:ilvl="6" w:tplc="04190001" w:tentative="1">
+      <w:start w:val="1"/>
+      <w:numFmt w:val="bullet"/>
+      <w:lvlText w:val=""/>
+      <w:lvlJc w:val="left"/>
+      <w:pPr>
+        <w:ind w:left="5607" w:hanging="360"/>
+      </w:pPr>
+      <w:rPr>
+        <w:rFonts w:ascii="Symbol" w:hAnsi="Symbol" w:hint="default"/>
+      </w:rPr>
+    </w:lvl>
+    <w:lvl w:ilvl="7" w:tplc="04190003" w:tentative="1">
+      <w:start w:val="1"/>
+      <w:numFmt w:val="bullet"/>
+      <w:lvlText w:val="o"/>
+      <w:lvlJc w:val="left"/>
+      <w:pPr>
+        <w:ind w:left="6327" w:hanging="360"/>
+      </w:pPr>
+      <w:rPr>
+        <w:rFonts w:ascii="Courier New" w:hAnsi="Courier New" w:cs="Courier New" w:hint="default"/>
+      </w:rPr>
+    </w:lvl>
+    <w:lvl w:ilvl="8" w:tplc="04190005" w:tentative="1">
+      <w:start w:val="1"/>
+      <w:numFmt w:val="bullet"/>
+      <w:lvlText w:val=""/>
+      <w:lvlJc w:val="left"/>
+      <w:pPr>
+        <w:ind w:left="7047" w:hanging="360"/>
+      </w:pPr>
+      <w:rPr>
+        <w:rFonts w:ascii="Wingdings" w:hAnsi="Wingdings" w:hint="default"/>
+      </w:rPr>
+    </w:lvl>
+  </w:abstractNum>
+  <w:abstractNum w:abstractNumId="16" w15:restartNumberingAfterBreak="0">
     <w:nsid w:val="6E383A6D"/>
     <w:multiLevelType w:val="multilevel"/>
     <w:tmpl w:val="5C1E5A30"/>
@@ -3027,7 +6380,7 @@
       </w:rPr>
     </w:lvl>
   </w:abstractNum>
-  <w:abstractNum w:abstractNumId="7" w15:restartNumberingAfterBreak="0">
+  <w:abstractNum w:abstractNumId="17" w15:restartNumberingAfterBreak="0">
     <w:nsid w:val="76BF3DC0"/>
     <w:multiLevelType w:val="hybridMultilevel"/>
     <w:tmpl w:val="54F83590"/>
@@ -3140,29 +6493,175 @@
       </w:rPr>
     </w:lvl>
   </w:abstractNum>
+  <w:abstractNum w:abstractNumId="18" w15:restartNumberingAfterBreak="0">
+    <w:nsid w:val="7C5A6ACC"/>
+    <w:multiLevelType w:val="hybridMultilevel"/>
+    <w:tmpl w:val="92925E3C"/>
+    <w:lvl w:ilvl="0" w:tplc="04190001">
+      <w:start w:val="1"/>
+      <w:numFmt w:val="bullet"/>
+      <w:lvlText w:val=""/>
+      <w:lvlJc w:val="left"/>
+      <w:pPr>
+        <w:ind w:left="1287" w:hanging="360"/>
+      </w:pPr>
+      <w:rPr>
+        <w:rFonts w:ascii="Symbol" w:hAnsi="Symbol" w:hint="default"/>
+      </w:rPr>
+    </w:lvl>
+    <w:lvl w:ilvl="1" w:tplc="04190003" w:tentative="1">
+      <w:start w:val="1"/>
+      <w:numFmt w:val="bullet"/>
+      <w:lvlText w:val="o"/>
+      <w:lvlJc w:val="left"/>
+      <w:pPr>
+        <w:ind w:left="2007" w:hanging="360"/>
+      </w:pPr>
+      <w:rPr>
+        <w:rFonts w:ascii="Courier New" w:hAnsi="Courier New" w:cs="Courier New" w:hint="default"/>
+      </w:rPr>
+    </w:lvl>
+    <w:lvl w:ilvl="2" w:tplc="04190005" w:tentative="1">
+      <w:start w:val="1"/>
+      <w:numFmt w:val="bullet"/>
+      <w:lvlText w:val=""/>
+      <w:lvlJc w:val="left"/>
+      <w:pPr>
+        <w:ind w:left="2727" w:hanging="360"/>
+      </w:pPr>
+      <w:rPr>
+        <w:rFonts w:ascii="Wingdings" w:hAnsi="Wingdings" w:hint="default"/>
+      </w:rPr>
+    </w:lvl>
+    <w:lvl w:ilvl="3" w:tplc="04190001" w:tentative="1">
+      <w:start w:val="1"/>
+      <w:numFmt w:val="bullet"/>
+      <w:lvlText w:val=""/>
+      <w:lvlJc w:val="left"/>
+      <w:pPr>
+        <w:ind w:left="3447" w:hanging="360"/>
+      </w:pPr>
+      <w:rPr>
+        <w:rFonts w:ascii="Symbol" w:hAnsi="Symbol" w:hint="default"/>
+      </w:rPr>
+    </w:lvl>
+    <w:lvl w:ilvl="4" w:tplc="04190003" w:tentative="1">
+      <w:start w:val="1"/>
+      <w:numFmt w:val="bullet"/>
+      <w:lvlText w:val="o"/>
+      <w:lvlJc w:val="left"/>
+      <w:pPr>
+        <w:ind w:left="4167" w:hanging="360"/>
+      </w:pPr>
+      <w:rPr>
+        <w:rFonts w:ascii="Courier New" w:hAnsi="Courier New" w:cs="Courier New" w:hint="default"/>
+      </w:rPr>
+    </w:lvl>
+    <w:lvl w:ilvl="5" w:tplc="04190005" w:tentative="1">
+      <w:start w:val="1"/>
+      <w:numFmt w:val="bullet"/>
+      <w:lvlText w:val=""/>
+      <w:lvlJc w:val="left"/>
+      <w:pPr>
+        <w:ind w:left="4887" w:hanging="360"/>
+      </w:pPr>
+      <w:rPr>
+        <w:rFonts w:ascii="Wingdings" w:hAnsi="Wingdings" w:hint="default"/>
+      </w:rPr>
+    </w:lvl>
+    <w:lvl w:ilvl="6" w:tplc="04190001" w:tentative="1">
+      <w:start w:val="1"/>
+      <w:numFmt w:val="bullet"/>
+      <w:lvlText w:val=""/>
+      <w:lvlJc w:val="left"/>
+      <w:pPr>
+        <w:ind w:left="5607" w:hanging="360"/>
+      </w:pPr>
+      <w:rPr>
+        <w:rFonts w:ascii="Symbol" w:hAnsi="Symbol" w:hint="default"/>
+      </w:rPr>
+    </w:lvl>
+    <w:lvl w:ilvl="7" w:tplc="04190003" w:tentative="1">
+      <w:start w:val="1"/>
+      <w:numFmt w:val="bullet"/>
+      <w:lvlText w:val="o"/>
+      <w:lvlJc w:val="left"/>
+      <w:pPr>
+        <w:ind w:left="6327" w:hanging="360"/>
+      </w:pPr>
+      <w:rPr>
+        <w:rFonts w:ascii="Courier New" w:hAnsi="Courier New" w:cs="Courier New" w:hint="default"/>
+      </w:rPr>
+    </w:lvl>
+    <w:lvl w:ilvl="8" w:tplc="04190005" w:tentative="1">
+      <w:start w:val="1"/>
+      <w:numFmt w:val="bullet"/>
+      <w:lvlText w:val=""/>
+      <w:lvlJc w:val="left"/>
+      <w:pPr>
+        <w:ind w:left="7047" w:hanging="360"/>
+      </w:pPr>
+      <w:rPr>
+        <w:rFonts w:ascii="Wingdings" w:hAnsi="Wingdings" w:hint="default"/>
+      </w:rPr>
+    </w:lvl>
+  </w:abstractNum>
   <w:num w:numId="1">
+    <w:abstractNumId w:val="14"/>
+  </w:num>
+  <w:num w:numId="2">
+    <w:abstractNumId w:val="8"/>
+  </w:num>
+  <w:num w:numId="3">
     <w:abstractNumId w:val="5"/>
   </w:num>
-  <w:num w:numId="2">
+  <w:num w:numId="4">
+    <w:abstractNumId w:val="16"/>
+  </w:num>
+  <w:num w:numId="5">
+    <w:abstractNumId w:val="12"/>
+  </w:num>
+  <w:num w:numId="6">
+    <w:abstractNumId w:val="7"/>
+  </w:num>
+  <w:num w:numId="7">
+    <w:abstractNumId w:val="17"/>
+  </w:num>
+  <w:num w:numId="8">
     <w:abstractNumId w:val="3"/>
   </w:num>
-  <w:num w:numId="3">
+  <w:num w:numId="9">
+    <w:abstractNumId w:val="13"/>
+  </w:num>
+  <w:num w:numId="10">
+    <w:abstractNumId w:val="0"/>
+  </w:num>
+  <w:num w:numId="11">
+    <w:abstractNumId w:val="6"/>
+  </w:num>
+  <w:num w:numId="12">
+    <w:abstractNumId w:val="4"/>
+  </w:num>
+  <w:num w:numId="13">
     <w:abstractNumId w:val="1"/>
   </w:num>
-  <w:num w:numId="4">
-    <w:abstractNumId w:val="6"/>
-  </w:num>
-  <w:num w:numId="5">
-    <w:abstractNumId w:val="4"/>
-  </w:num>
-  <w:num w:numId="6">
+  <w:num w:numId="14">
     <w:abstractNumId w:val="2"/>
   </w:num>
-  <w:num w:numId="7">
-    <w:abstractNumId w:val="7"/>
+  <w:num w:numId="15">
+    <w:abstractNumId w:val="18"/>
   </w:num>
-  <w:num w:numId="8">
-    <w:abstractNumId w:val="0"/>
+  <w:num w:numId="16">
+    <w:abstractNumId w:val="10"/>
+  </w:num>
+  <w:num w:numId="17">
+    <w:abstractNumId w:val="11"/>
+  </w:num>
+  <w:num w:numId="18">
+    <w:abstractNumId w:val="9"/>
+  </w:num>
+  <w:num w:numId="19">
+    <w:abstractNumId w:val="15"/>
   </w:num>
 </w:numbering>
 </file>
@@ -3634,7 +7133,6 @@
     <w:next w:val="a"/>
     <w:link w:val="30"/>
     <w:uiPriority w:val="9"/>
-    <w:semiHidden/>
     <w:unhideWhenUsed/>
     <w:qFormat/>
     <w:rsid w:val="00AA7FA2"/>
@@ -3649,6 +7147,28 @@
       <w:color w:val="1F3763" w:themeColor="accent1" w:themeShade="7F"/>
       <w:sz w:val="24"/>
       <w:szCs w:val="24"/>
+    </w:rPr>
+  </w:style>
+  <w:style w:type="paragraph" w:styleId="4">
+    <w:name w:val="heading 4"/>
+    <w:basedOn w:val="a"/>
+    <w:next w:val="a"/>
+    <w:link w:val="40"/>
+    <w:uiPriority w:val="9"/>
+    <w:unhideWhenUsed/>
+    <w:qFormat/>
+    <w:rsid w:val="007865BB"/>
+    <w:pPr>
+      <w:keepNext/>
+      <w:keepLines/>
+      <w:spacing w:before="40" w:after="0"/>
+      <w:outlineLvl w:val="3"/>
+    </w:pPr>
+    <w:rPr>
+      <w:rFonts w:asciiTheme="majorHAnsi" w:eastAsiaTheme="majorEastAsia" w:hAnsiTheme="majorHAnsi" w:cstheme="majorBidi"/>
+      <w:i/>
+      <w:iCs/>
+      <w:color w:val="2F5496" w:themeColor="accent1" w:themeShade="BF"/>
     </w:rPr>
   </w:style>
   <w:style w:type="character" w:default="1" w:styleId="a0">
@@ -3746,7 +7266,6 @@
     <w:basedOn w:val="a0"/>
     <w:link w:val="3"/>
     <w:uiPriority w:val="9"/>
-    <w:semiHidden/>
     <w:rsid w:val="00AA7FA2"/>
     <w:rPr>
       <w:rFonts w:asciiTheme="majorHAnsi" w:eastAsiaTheme="majorEastAsia" w:hAnsiTheme="majorHAnsi" w:cstheme="majorBidi"/>
@@ -3768,6 +7287,32 @@
       <w:szCs w:val="24"/>
       <w:lang w:eastAsia="ru-RU"/>
     </w:rPr>
+  </w:style>
+  <w:style w:type="character" w:customStyle="1" w:styleId="40">
+    <w:name w:val="Заголовок 4 Знак"/>
+    <w:basedOn w:val="a0"/>
+    <w:link w:val="4"/>
+    <w:uiPriority w:val="9"/>
+    <w:rsid w:val="007865BB"/>
+    <w:rPr>
+      <w:rFonts w:asciiTheme="majorHAnsi" w:eastAsiaTheme="majorEastAsia" w:hAnsiTheme="majorHAnsi" w:cstheme="majorBidi"/>
+      <w:i/>
+      <w:iCs/>
+      <w:color w:val="2F5496" w:themeColor="accent1" w:themeShade="BF"/>
+      <w:sz w:val="28"/>
+      <w:lang w:eastAsia="ru-RU"/>
+    </w:rPr>
+  </w:style>
+  <w:style w:type="paragraph" w:styleId="a3">
+    <w:name w:val="List Paragraph"/>
+    <w:basedOn w:val="a"/>
+    <w:uiPriority w:val="34"/>
+    <w:qFormat/>
+    <w:rsid w:val="00151399"/>
+    <w:pPr>
+      <w:ind w:left="720"/>
+      <w:contextualSpacing/>
+    </w:pPr>
   </w:style>
 </w:styles>
 </file>
@@ -4065,4 +7610,16 @@
     </a:ext>
   </a:extLst>
 </a:theme>
+</file>
+
+<file path=customXml/item1.xml><?xml version="1.0" encoding="utf-8"?>
+<b:Sources xmlns:b="http://schemas.openxmlformats.org/officeDocument/2006/bibliography" xmlns="http://schemas.openxmlformats.org/officeDocument/2006/bibliography" SelectedStyle="\APASixthEditionOfficeOnline.xsl" StyleName="APA" Version="6"/>
+</file>
+
+<file path=customXml/itemProps1.xml><?xml version="1.0" encoding="utf-8"?>
+<ds:datastoreItem xmlns:ds="http://schemas.openxmlformats.org/officeDocument/2006/customXml" ds:itemID="{61E307A2-C7CE-4270-A9AD-63CCBEF7D430}">
+  <ds:schemaRefs>
+    <ds:schemaRef ds:uri="http://schemas.openxmlformats.org/officeDocument/2006/bibliography"/>
+  </ds:schemaRefs>
+</ds:datastoreItem>
 </file>
</xml_diff>